<commit_message>
adding react to project
</commit_message>
<xml_diff>
--- a/project docs/Bootstrap project.docx
+++ b/project docs/Bootstrap project.docx
@@ -100,31 +100,31 @@
           <w:sz w:val="24"/>
           <w:szCs w:val="24"/>
         </w:rPr>
-        <w:t xml:space="preserve">For all the pages I used the nav bar components including nav toggler for a responsive design. For the footer, I used icon fonts with links that open in new tabs to social media. The buttons on the footer were edited using bootstrap button feature. I have used the carousel and cards on the home page to make the page more interactive. The menu page makes use of accordion, in which cards with bootstrap tables are embedded. The tables and the accordion are responsive. The contact us page has a feedback box with validations set for inputs, including acceptable formats or phone and email. There is a button that allows users to upload multiple files as well. All pages have breadcrumbs that link to the home page. The logo icon when clicked from any page, will take you to the home page. All the items in the navigation bar menu and the footer and linked to respective pages. </w:t>
-      </w:r>
-      <w:r>
-        <w:rPr>
-          <w:rFonts w:ascii="Times New Roman" w:hAnsi="Times New Roman" w:cs="Times New Roman"/>
-          <w:sz w:val="24"/>
-          <w:szCs w:val="24"/>
-        </w:rPr>
-        <w:t xml:space="preserve">I have tried to </w:t>
-      </w:r>
-      <w:r>
-        <w:rPr>
-          <w:rFonts w:ascii="Times New Roman" w:hAnsi="Times New Roman" w:cs="Times New Roman"/>
-          <w:sz w:val="24"/>
-          <w:szCs w:val="24"/>
-        </w:rPr>
-        <w:t xml:space="preserve">incorporate </w:t>
-      </w:r>
-      <w:r>
-        <w:rPr>
-          <w:rFonts w:ascii="Times New Roman" w:hAnsi="Times New Roman" w:cs="Times New Roman"/>
-          <w:sz w:val="24"/>
-          <w:szCs w:val="24"/>
-        </w:rPr>
-        <w:t>as many bootstrap</w:t>
+        <w:t>I have tried to incorporate as many bootstrap</w:t>
+      </w:r>
+      <w:r>
+        <w:rPr>
+          <w:rFonts w:ascii="Times New Roman" w:hAnsi="Times New Roman" w:cs="Times New Roman"/>
+          <w:sz w:val="24"/>
+          <w:szCs w:val="24"/>
+        </w:rPr>
+        <w:t xml:space="preserve"> and </w:t>
+      </w:r>
+      <w:r>
+        <w:rPr>
+          <w:rFonts w:ascii="Times New Roman" w:hAnsi="Times New Roman" w:cs="Times New Roman"/>
+          <w:sz w:val="24"/>
+          <w:szCs w:val="24"/>
+        </w:rPr>
+        <w:t xml:space="preserve">CSS features with some </w:t>
+      </w:r>
+      <w:r>
+        <w:rPr>
+          <w:rFonts w:ascii="Times New Roman" w:hAnsi="Times New Roman" w:cs="Times New Roman"/>
+          <w:sz w:val="24"/>
+          <w:szCs w:val="24"/>
+        </w:rPr>
+        <w:t>JavaScript</w:t>
       </w:r>
       <w:r>
         <w:rPr>
@@ -134,29 +134,47 @@
         </w:rPr>
         <w:t xml:space="preserve">, </w:t>
       </w:r>
-      <w:r>
-        <w:rPr>
-          <w:rFonts w:ascii="Times New Roman" w:hAnsi="Times New Roman" w:cs="Times New Roman"/>
-          <w:sz w:val="24"/>
-          <w:szCs w:val="24"/>
-        </w:rPr>
-        <w:t xml:space="preserve">CSS features </w:t>
-      </w:r>
-      <w:r>
-        <w:rPr>
-          <w:rFonts w:ascii="Times New Roman" w:hAnsi="Times New Roman" w:cs="Times New Roman"/>
-          <w:sz w:val="24"/>
-          <w:szCs w:val="24"/>
-        </w:rPr>
-        <w:t xml:space="preserve">with some Javascript, in order </w:t>
-      </w:r>
-      <w:r>
-        <w:rPr>
-          <w:rFonts w:ascii="Times New Roman" w:hAnsi="Times New Roman" w:cs="Times New Roman"/>
-          <w:sz w:val="24"/>
-          <w:szCs w:val="24"/>
-        </w:rPr>
-        <w:t xml:space="preserve">to make this site responsive and user friendly. </w:t>
+      <w:proofErr w:type="gramStart"/>
+      <w:r>
+        <w:rPr>
+          <w:rFonts w:ascii="Times New Roman" w:hAnsi="Times New Roman" w:cs="Times New Roman"/>
+          <w:sz w:val="24"/>
+          <w:szCs w:val="24"/>
+        </w:rPr>
+        <w:t>in order to</w:t>
+      </w:r>
+      <w:proofErr w:type="gramEnd"/>
+      <w:r>
+        <w:rPr>
+          <w:rFonts w:ascii="Times New Roman" w:hAnsi="Times New Roman" w:cs="Times New Roman"/>
+          <w:sz w:val="24"/>
+          <w:szCs w:val="24"/>
+        </w:rPr>
+        <w:t xml:space="preserve"> make this site responsive and </w:t>
+      </w:r>
+      <w:r>
+        <w:rPr>
+          <w:rFonts w:ascii="Times New Roman" w:hAnsi="Times New Roman" w:cs="Times New Roman"/>
+          <w:sz w:val="24"/>
+          <w:szCs w:val="24"/>
+        </w:rPr>
+        <w:t>enable a good customer experience</w:t>
+      </w:r>
+      <w:r>
+        <w:rPr>
+          <w:rFonts w:ascii="Times New Roman" w:hAnsi="Times New Roman" w:cs="Times New Roman"/>
+          <w:sz w:val="24"/>
+          <w:szCs w:val="24"/>
+        </w:rPr>
+        <w:t xml:space="preserve">. </w:t>
+      </w:r>
+      <w:r>
+        <w:rPr>
+          <w:rFonts w:ascii="Times New Roman" w:hAnsi="Times New Roman" w:cs="Times New Roman"/>
+          <w:sz w:val="24"/>
+          <w:szCs w:val="24"/>
+        </w:rPr>
+        <w:t>Below are some of the key features implemented</w:t>
       </w:r>
     </w:p>
     <w:p>
@@ -165,17 +183,526 @@
         <w:jc w:val="both"/>
         <w:rPr>
           <w:rFonts w:ascii="Times New Roman" w:hAnsi="Times New Roman" w:cs="Times New Roman"/>
-          <w:sz w:val="24"/>
-          <w:szCs w:val="24"/>
-        </w:rPr>
-      </w:pPr>
-    </w:p>
-    <w:p>
-      <w:pPr>
-        <w:pStyle w:val="NoSpacing"/>
+          <w:b/>
+          <w:bCs/>
+          <w:sz w:val="24"/>
+          <w:szCs w:val="24"/>
+        </w:rPr>
+      </w:pPr>
+      <w:r>
+        <w:rPr>
+          <w:rFonts w:ascii="Times New Roman" w:hAnsi="Times New Roman" w:cs="Times New Roman"/>
+          <w:sz w:val="24"/>
+          <w:szCs w:val="24"/>
+        </w:rPr>
+        <w:tab/>
+      </w:r>
+      <w:r>
+        <w:rPr>
+          <w:rFonts w:ascii="Times New Roman" w:hAnsi="Times New Roman" w:cs="Times New Roman"/>
+          <w:b/>
+          <w:bCs/>
+          <w:sz w:val="24"/>
+          <w:szCs w:val="24"/>
+        </w:rPr>
+        <w:t>Site Navigation:</w:t>
+      </w:r>
+    </w:p>
+    <w:p>
+      <w:pPr>
+        <w:pStyle w:val="NoSpacing"/>
+        <w:numPr>
+          <w:ilvl w:val="0"/>
+          <w:numId w:val="7"/>
+        </w:numPr>
         <w:jc w:val="both"/>
         <w:rPr>
           <w:rFonts w:ascii="Times New Roman" w:hAnsi="Times New Roman" w:cs="Times New Roman"/>
+          <w:sz w:val="24"/>
+          <w:szCs w:val="24"/>
+        </w:rPr>
+      </w:pPr>
+      <w:r>
+        <w:rPr>
+          <w:rFonts w:ascii="Times New Roman" w:hAnsi="Times New Roman" w:cs="Times New Roman"/>
+          <w:sz w:val="24"/>
+          <w:szCs w:val="24"/>
+        </w:rPr>
+        <w:t>U</w:t>
+      </w:r>
+      <w:r>
+        <w:rPr>
+          <w:rFonts w:ascii="Times New Roman" w:hAnsi="Times New Roman" w:cs="Times New Roman"/>
+          <w:sz w:val="24"/>
+          <w:szCs w:val="24"/>
+        </w:rPr>
+        <w:t>sed the nav bar components including nav toggler for a responsive design</w:t>
+      </w:r>
+    </w:p>
+    <w:p>
+      <w:pPr>
+        <w:pStyle w:val="NoSpacing"/>
+        <w:numPr>
+          <w:ilvl w:val="0"/>
+          <w:numId w:val="7"/>
+        </w:numPr>
+        <w:jc w:val="both"/>
+        <w:rPr>
+          <w:rFonts w:ascii="Times New Roman" w:hAnsi="Times New Roman" w:cs="Times New Roman"/>
+          <w:sz w:val="24"/>
+          <w:szCs w:val="24"/>
+        </w:rPr>
+      </w:pPr>
+      <w:r>
+        <w:rPr>
+          <w:rFonts w:ascii="Times New Roman" w:hAnsi="Times New Roman" w:cs="Times New Roman"/>
+          <w:sz w:val="24"/>
+          <w:szCs w:val="24"/>
+        </w:rPr>
+        <w:t>B</w:t>
+      </w:r>
+      <w:r>
+        <w:rPr>
+          <w:rFonts w:ascii="Times New Roman" w:hAnsi="Times New Roman" w:cs="Times New Roman"/>
+          <w:sz w:val="24"/>
+          <w:szCs w:val="24"/>
+        </w:rPr>
+        <w:t xml:space="preserve">readcrumbs </w:t>
+      </w:r>
+      <w:r>
+        <w:rPr>
+          <w:rFonts w:ascii="Times New Roman" w:hAnsi="Times New Roman" w:cs="Times New Roman"/>
+          <w:sz w:val="24"/>
+          <w:szCs w:val="24"/>
+        </w:rPr>
+        <w:t xml:space="preserve">on all pages </w:t>
+      </w:r>
+      <w:r>
+        <w:rPr>
+          <w:rFonts w:ascii="Times New Roman" w:hAnsi="Times New Roman" w:cs="Times New Roman"/>
+          <w:sz w:val="24"/>
+          <w:szCs w:val="24"/>
+        </w:rPr>
+        <w:t xml:space="preserve">that link </w:t>
+      </w:r>
+      <w:r>
+        <w:rPr>
+          <w:rFonts w:ascii="Times New Roman" w:hAnsi="Times New Roman" w:cs="Times New Roman"/>
+          <w:sz w:val="24"/>
+          <w:szCs w:val="24"/>
+        </w:rPr>
+        <w:t xml:space="preserve">back </w:t>
+      </w:r>
+      <w:r>
+        <w:rPr>
+          <w:rFonts w:ascii="Times New Roman" w:hAnsi="Times New Roman" w:cs="Times New Roman"/>
+          <w:sz w:val="24"/>
+          <w:szCs w:val="24"/>
+        </w:rPr>
+        <w:t>to the home page</w:t>
+      </w:r>
+    </w:p>
+    <w:p>
+      <w:pPr>
+        <w:pStyle w:val="NoSpacing"/>
+        <w:numPr>
+          <w:ilvl w:val="0"/>
+          <w:numId w:val="7"/>
+        </w:numPr>
+        <w:jc w:val="both"/>
+        <w:rPr>
+          <w:rFonts w:ascii="Times New Roman" w:hAnsi="Times New Roman" w:cs="Times New Roman"/>
+          <w:sz w:val="24"/>
+          <w:szCs w:val="24"/>
+        </w:rPr>
+      </w:pPr>
+      <w:r>
+        <w:rPr>
+          <w:rFonts w:ascii="Times New Roman" w:hAnsi="Times New Roman" w:cs="Times New Roman"/>
+          <w:sz w:val="24"/>
+          <w:szCs w:val="24"/>
+        </w:rPr>
+        <w:t>L</w:t>
+      </w:r>
+      <w:r>
+        <w:rPr>
+          <w:rFonts w:ascii="Times New Roman" w:hAnsi="Times New Roman" w:cs="Times New Roman"/>
+          <w:sz w:val="24"/>
+          <w:szCs w:val="24"/>
+        </w:rPr>
+        <w:t>ogo icon when clicked from any page, will take you to the home page</w:t>
+      </w:r>
+    </w:p>
+    <w:p>
+      <w:pPr>
+        <w:pStyle w:val="NoSpacing"/>
+        <w:numPr>
+          <w:ilvl w:val="0"/>
+          <w:numId w:val="7"/>
+        </w:numPr>
+        <w:jc w:val="both"/>
+        <w:rPr>
+          <w:rFonts w:ascii="Times New Roman" w:hAnsi="Times New Roman" w:cs="Times New Roman"/>
+          <w:sz w:val="24"/>
+          <w:szCs w:val="24"/>
+        </w:rPr>
+      </w:pPr>
+      <w:r>
+        <w:rPr>
+          <w:rFonts w:ascii="Times New Roman" w:hAnsi="Times New Roman" w:cs="Times New Roman"/>
+          <w:sz w:val="24"/>
+          <w:szCs w:val="24"/>
+        </w:rPr>
+        <w:t xml:space="preserve">All items in the navigation bar menu and the footer </w:t>
+      </w:r>
+      <w:r>
+        <w:rPr>
+          <w:rFonts w:ascii="Times New Roman" w:hAnsi="Times New Roman" w:cs="Times New Roman"/>
+          <w:sz w:val="24"/>
+          <w:szCs w:val="24"/>
+        </w:rPr>
+        <w:t>are</w:t>
+      </w:r>
+      <w:r>
+        <w:rPr>
+          <w:rFonts w:ascii="Times New Roman" w:hAnsi="Times New Roman" w:cs="Times New Roman"/>
+          <w:sz w:val="24"/>
+          <w:szCs w:val="24"/>
+        </w:rPr>
+        <w:t xml:space="preserve"> linked to respective pages</w:t>
+      </w:r>
+    </w:p>
+    <w:p>
+      <w:pPr>
+        <w:pStyle w:val="NoSpacing"/>
+        <w:ind w:left="720"/>
+        <w:jc w:val="both"/>
+        <w:rPr>
+          <w:rFonts w:ascii="Times New Roman" w:hAnsi="Times New Roman" w:cs="Times New Roman"/>
+          <w:b/>
+          <w:bCs/>
+          <w:sz w:val="24"/>
+          <w:szCs w:val="24"/>
+        </w:rPr>
+      </w:pPr>
+      <w:r>
+        <w:rPr>
+          <w:rFonts w:ascii="Times New Roman" w:hAnsi="Times New Roman" w:cs="Times New Roman"/>
+          <w:b/>
+          <w:bCs/>
+          <w:sz w:val="24"/>
+          <w:szCs w:val="24"/>
+        </w:rPr>
+        <w:t>Site Footer:</w:t>
+      </w:r>
+    </w:p>
+    <w:p>
+      <w:pPr>
+        <w:pStyle w:val="NoSpacing"/>
+        <w:numPr>
+          <w:ilvl w:val="0"/>
+          <w:numId w:val="7"/>
+        </w:numPr>
+        <w:jc w:val="both"/>
+        <w:rPr>
+          <w:rFonts w:ascii="Times New Roman" w:hAnsi="Times New Roman" w:cs="Times New Roman"/>
+          <w:sz w:val="24"/>
+          <w:szCs w:val="24"/>
+        </w:rPr>
+      </w:pPr>
+      <w:r>
+        <w:rPr>
+          <w:rFonts w:ascii="Times New Roman" w:hAnsi="Times New Roman" w:cs="Times New Roman"/>
+          <w:sz w:val="24"/>
+          <w:szCs w:val="24"/>
+        </w:rPr>
+        <w:t xml:space="preserve">For the footer, used icon fonts with links that open in new tabs to social media </w:t>
+      </w:r>
+    </w:p>
+    <w:p>
+      <w:pPr>
+        <w:pStyle w:val="NoSpacing"/>
+        <w:numPr>
+          <w:ilvl w:val="0"/>
+          <w:numId w:val="7"/>
+        </w:numPr>
+        <w:jc w:val="both"/>
+        <w:rPr>
+          <w:rFonts w:ascii="Times New Roman" w:hAnsi="Times New Roman" w:cs="Times New Roman"/>
+          <w:sz w:val="24"/>
+          <w:szCs w:val="24"/>
+        </w:rPr>
+      </w:pPr>
+      <w:r>
+        <w:rPr>
+          <w:rFonts w:ascii="Times New Roman" w:hAnsi="Times New Roman" w:cs="Times New Roman"/>
+          <w:sz w:val="24"/>
+          <w:szCs w:val="24"/>
+        </w:rPr>
+        <w:t xml:space="preserve">The buttons on the footer were </w:t>
+      </w:r>
+      <w:r>
+        <w:rPr>
+          <w:rFonts w:ascii="Times New Roman" w:hAnsi="Times New Roman" w:cs="Times New Roman"/>
+          <w:sz w:val="24"/>
+          <w:szCs w:val="24"/>
+        </w:rPr>
+        <w:t>implemented</w:t>
+      </w:r>
+      <w:r>
+        <w:rPr>
+          <w:rFonts w:ascii="Times New Roman" w:hAnsi="Times New Roman" w:cs="Times New Roman"/>
+          <w:sz w:val="24"/>
+          <w:szCs w:val="24"/>
+        </w:rPr>
+        <w:t xml:space="preserve"> using bootstrap button feature</w:t>
+      </w:r>
+    </w:p>
+    <w:p>
+      <w:pPr>
+        <w:pStyle w:val="NoSpacing"/>
+        <w:ind w:left="720"/>
+        <w:jc w:val="both"/>
+        <w:rPr>
+          <w:rFonts w:ascii="Times New Roman" w:hAnsi="Times New Roman" w:cs="Times New Roman"/>
+          <w:b/>
+          <w:bCs/>
+          <w:sz w:val="24"/>
+          <w:szCs w:val="24"/>
+        </w:rPr>
+      </w:pPr>
+      <w:r>
+        <w:rPr>
+          <w:rFonts w:ascii="Times New Roman" w:hAnsi="Times New Roman" w:cs="Times New Roman"/>
+          <w:b/>
+          <w:bCs/>
+          <w:sz w:val="24"/>
+          <w:szCs w:val="24"/>
+        </w:rPr>
+        <w:t>Home Page:</w:t>
+      </w:r>
+    </w:p>
+    <w:p>
+      <w:pPr>
+        <w:pStyle w:val="NoSpacing"/>
+        <w:numPr>
+          <w:ilvl w:val="0"/>
+          <w:numId w:val="7"/>
+        </w:numPr>
+        <w:jc w:val="both"/>
+        <w:rPr>
+          <w:rFonts w:ascii="Times New Roman" w:hAnsi="Times New Roman" w:cs="Times New Roman"/>
+          <w:sz w:val="24"/>
+          <w:szCs w:val="24"/>
+        </w:rPr>
+      </w:pPr>
+      <w:r>
+        <w:rPr>
+          <w:rFonts w:ascii="Times New Roman" w:hAnsi="Times New Roman" w:cs="Times New Roman"/>
+          <w:sz w:val="24"/>
+          <w:szCs w:val="24"/>
+        </w:rPr>
+        <w:t>T</w:t>
+      </w:r>
+      <w:r>
+        <w:rPr>
+          <w:rFonts w:ascii="Times New Roman" w:hAnsi="Times New Roman" w:cs="Times New Roman"/>
+          <w:sz w:val="24"/>
+          <w:szCs w:val="24"/>
+        </w:rPr>
+        <w:t xml:space="preserve">he carousel and cards on the home page </w:t>
+      </w:r>
+      <w:r>
+        <w:rPr>
+          <w:rFonts w:ascii="Times New Roman" w:hAnsi="Times New Roman" w:cs="Times New Roman"/>
+          <w:sz w:val="24"/>
+          <w:szCs w:val="24"/>
+        </w:rPr>
+        <w:t xml:space="preserve">were used </w:t>
+      </w:r>
+      <w:r>
+        <w:rPr>
+          <w:rFonts w:ascii="Times New Roman" w:hAnsi="Times New Roman" w:cs="Times New Roman"/>
+          <w:sz w:val="24"/>
+          <w:szCs w:val="24"/>
+        </w:rPr>
+        <w:t>to make the page more interactive</w:t>
+      </w:r>
+    </w:p>
+    <w:p>
+      <w:pPr>
+        <w:pStyle w:val="NoSpacing"/>
+        <w:ind w:left="720"/>
+        <w:jc w:val="both"/>
+        <w:rPr>
+          <w:rFonts w:ascii="Times New Roman" w:hAnsi="Times New Roman" w:cs="Times New Roman"/>
+          <w:b/>
+          <w:bCs/>
+          <w:sz w:val="24"/>
+          <w:szCs w:val="24"/>
+        </w:rPr>
+      </w:pPr>
+      <w:r>
+        <w:rPr>
+          <w:rFonts w:ascii="Times New Roman" w:hAnsi="Times New Roman" w:cs="Times New Roman"/>
+          <w:b/>
+          <w:bCs/>
+          <w:sz w:val="24"/>
+          <w:szCs w:val="24"/>
+        </w:rPr>
+        <w:t>Menu Page:</w:t>
+      </w:r>
+    </w:p>
+    <w:p>
+      <w:pPr>
+        <w:pStyle w:val="NoSpacing"/>
+        <w:numPr>
+          <w:ilvl w:val="0"/>
+          <w:numId w:val="7"/>
+        </w:numPr>
+        <w:jc w:val="both"/>
+        <w:rPr>
+          <w:rFonts w:ascii="Times New Roman" w:hAnsi="Times New Roman" w:cs="Times New Roman"/>
+          <w:sz w:val="24"/>
+          <w:szCs w:val="24"/>
+        </w:rPr>
+      </w:pPr>
+      <w:r>
+        <w:rPr>
+          <w:rFonts w:ascii="Times New Roman" w:hAnsi="Times New Roman" w:cs="Times New Roman"/>
+          <w:sz w:val="24"/>
+          <w:szCs w:val="24"/>
+        </w:rPr>
+        <w:t>T</w:t>
+      </w:r>
+      <w:r>
+        <w:rPr>
+          <w:rFonts w:ascii="Times New Roman" w:hAnsi="Times New Roman" w:cs="Times New Roman"/>
+          <w:sz w:val="24"/>
+          <w:szCs w:val="24"/>
+        </w:rPr>
+        <w:t>he menu page makes use of accordion, in which cards with bootstrap tables are embedded</w:t>
+      </w:r>
+      <w:r>
+        <w:rPr>
+          <w:rFonts w:ascii="Times New Roman" w:hAnsi="Times New Roman" w:cs="Times New Roman"/>
+          <w:sz w:val="24"/>
+          <w:szCs w:val="24"/>
+        </w:rPr>
+        <w:t xml:space="preserve">. </w:t>
+      </w:r>
+      <w:r>
+        <w:rPr>
+          <w:rFonts w:ascii="Times New Roman" w:hAnsi="Times New Roman" w:cs="Times New Roman"/>
+          <w:sz w:val="24"/>
+          <w:szCs w:val="24"/>
+        </w:rPr>
+        <w:t xml:space="preserve">The tables and the accordion are responsive. </w:t>
+      </w:r>
+    </w:p>
+    <w:p>
+      <w:pPr>
+        <w:pStyle w:val="NoSpacing"/>
+        <w:ind w:left="720"/>
+        <w:jc w:val="both"/>
+        <w:rPr>
+          <w:rFonts w:ascii="Times New Roman" w:hAnsi="Times New Roman" w:cs="Times New Roman"/>
+          <w:b/>
+          <w:bCs/>
+          <w:sz w:val="24"/>
+          <w:szCs w:val="24"/>
+        </w:rPr>
+      </w:pPr>
+      <w:r>
+        <w:rPr>
+          <w:rFonts w:ascii="Times New Roman" w:hAnsi="Times New Roman" w:cs="Times New Roman"/>
+          <w:b/>
+          <w:bCs/>
+          <w:sz w:val="24"/>
+          <w:szCs w:val="24"/>
+        </w:rPr>
+        <w:t>Contact Us Page:</w:t>
+      </w:r>
+    </w:p>
+    <w:p>
+      <w:pPr>
+        <w:pStyle w:val="NoSpacing"/>
+        <w:numPr>
+          <w:ilvl w:val="0"/>
+          <w:numId w:val="7"/>
+        </w:numPr>
+        <w:jc w:val="both"/>
+        <w:rPr>
+          <w:rFonts w:ascii="Times New Roman" w:hAnsi="Times New Roman" w:cs="Times New Roman"/>
+          <w:sz w:val="24"/>
+          <w:szCs w:val="24"/>
+        </w:rPr>
+      </w:pPr>
+      <w:r>
+        <w:rPr>
+          <w:rFonts w:ascii="Times New Roman" w:hAnsi="Times New Roman" w:cs="Times New Roman"/>
+          <w:sz w:val="24"/>
+          <w:szCs w:val="24"/>
+        </w:rPr>
+        <w:t xml:space="preserve">The contact us page has a feedback box with validations set for inputs, including acceptable formats </w:t>
+      </w:r>
+      <w:r>
+        <w:rPr>
+          <w:rFonts w:ascii="Times New Roman" w:hAnsi="Times New Roman" w:cs="Times New Roman"/>
+          <w:sz w:val="24"/>
+          <w:szCs w:val="24"/>
+        </w:rPr>
+        <w:t>for</w:t>
+      </w:r>
+      <w:r>
+        <w:rPr>
+          <w:rFonts w:ascii="Times New Roman" w:hAnsi="Times New Roman" w:cs="Times New Roman"/>
+          <w:sz w:val="24"/>
+          <w:szCs w:val="24"/>
+        </w:rPr>
+        <w:t xml:space="preserve"> phone and email</w:t>
+      </w:r>
+    </w:p>
+    <w:p>
+      <w:pPr>
+        <w:pStyle w:val="NoSpacing"/>
+        <w:numPr>
+          <w:ilvl w:val="0"/>
+          <w:numId w:val="7"/>
+        </w:numPr>
+        <w:jc w:val="both"/>
+        <w:rPr>
+          <w:rFonts w:ascii="Times New Roman" w:hAnsi="Times New Roman" w:cs="Times New Roman"/>
+          <w:sz w:val="24"/>
+          <w:szCs w:val="24"/>
+        </w:rPr>
+      </w:pPr>
+      <w:r>
+        <w:rPr>
+          <w:rFonts w:ascii="Times New Roman" w:hAnsi="Times New Roman" w:cs="Times New Roman"/>
+          <w:sz w:val="24"/>
+          <w:szCs w:val="24"/>
+        </w:rPr>
+        <w:t>There is a button that allows users to upload multiple files as well</w:t>
+      </w:r>
+    </w:p>
+    <w:p>
+      <w:pPr>
+        <w:pStyle w:val="NoSpacing"/>
+        <w:jc w:val="both"/>
+        <w:rPr>
+          <w:rFonts w:ascii="Times New Roman" w:hAnsi="Times New Roman" w:cs="Times New Roman"/>
+          <w:sz w:val="24"/>
+          <w:szCs w:val="24"/>
+        </w:rPr>
+      </w:pPr>
+    </w:p>
+    <w:p>
+      <w:pPr>
+        <w:pStyle w:val="NoSpacing"/>
+        <w:jc w:val="both"/>
+        <w:rPr>
+          <w:rFonts w:ascii="Times New Roman" w:hAnsi="Times New Roman" w:cs="Times New Roman"/>
           <w:b/>
           <w:bCs/>
           <w:sz w:val="24"/>
@@ -196,24 +723,35 @@
     <w:p>
       <w:pPr>
         <w:pStyle w:val="NoSpacing"/>
-        <w:rPr>
-          <w:rFonts w:ascii="Times New Roman" w:hAnsi="Times New Roman" w:cs="Times New Roman"/>
-          <w:b/>
-          <w:bCs/>
-          <w:sz w:val="24"/>
-          <w:szCs w:val="24"/>
-        </w:rPr>
-      </w:pPr>
-      <w:r>
-        <w:rPr>
-          <w:rFonts w:ascii="Times New Roman" w:hAnsi="Times New Roman" w:cs="Times New Roman"/>
-          <w:b/>
-          <w:bCs/>
-          <w:sz w:val="24"/>
-          <w:szCs w:val="24"/>
-        </w:rPr>
-        <w:t>Give a detailed description of the design and implementation of your project. In particular, this section should contain:</w:t>
-      </w:r>
+        <w:jc w:val="both"/>
+        <w:rPr>
+          <w:rFonts w:ascii="Times New Roman" w:hAnsi="Times New Roman" w:cs="Times New Roman"/>
+          <w:sz w:val="24"/>
+          <w:szCs w:val="24"/>
+        </w:rPr>
+      </w:pPr>
+      <w:r>
+        <w:rPr>
+          <w:rFonts w:ascii="Times New Roman" w:hAnsi="Times New Roman" w:cs="Times New Roman"/>
+          <w:b/>
+          <w:bCs/>
+          <w:sz w:val="24"/>
+          <w:szCs w:val="24"/>
+        </w:rPr>
+        <w:t xml:space="preserve">Give a detailed description of the design and implementation of your project. In particular, this section should </w:t>
+      </w:r>
+      <w:proofErr w:type="gramStart"/>
+      <w:r>
+        <w:rPr>
+          <w:rFonts w:ascii="Times New Roman" w:hAnsi="Times New Roman" w:cs="Times New Roman"/>
+          <w:b/>
+          <w:bCs/>
+          <w:sz w:val="24"/>
+          <w:szCs w:val="24"/>
+        </w:rPr>
+        <w:t>contain:</w:t>
+      </w:r>
+      <w:proofErr w:type="gramEnd"/>
       <w:r>
         <w:rPr>
           <w:rFonts w:ascii="Times New Roman" w:hAnsi="Times New Roman" w:cs="Times New Roman"/>
@@ -297,15 +835,574 @@
       <w:r>
         <w:rPr>
           <w:rFonts w:ascii="Times New Roman" w:hAnsi="Times New Roman" w:cs="Times New Roman"/>
+          <w:sz w:val="24"/>
+          <w:szCs w:val="24"/>
+        </w:rPr>
+        <w:t xml:space="preserve"> </w:t>
+      </w:r>
+    </w:p>
+    <w:p>
+      <w:pPr>
+        <w:pStyle w:val="NoSpacing"/>
+        <w:jc w:val="both"/>
+        <w:rPr>
+          <w:rFonts w:ascii="Times New Roman" w:hAnsi="Times New Roman" w:cs="Times New Roman"/>
+          <w:sz w:val="24"/>
+          <w:szCs w:val="24"/>
+        </w:rPr>
+      </w:pPr>
+      <w:r>
+        <w:rPr>
+          <w:rFonts w:ascii="Times New Roman" w:hAnsi="Times New Roman" w:cs="Times New Roman"/>
+          <w:sz w:val="24"/>
+          <w:szCs w:val="24"/>
+        </w:rPr>
+        <w:t>Below</w:t>
+      </w:r>
+      <w:r>
+        <w:rPr>
+          <w:rFonts w:ascii="Times New Roman" w:hAnsi="Times New Roman" w:cs="Times New Roman"/>
+          <w:sz w:val="24"/>
+          <w:szCs w:val="24"/>
+        </w:rPr>
+        <w:t xml:space="preserve"> is the wireframe of what I envisioned my website to look like, initially.</w:t>
+      </w:r>
+      <w:r>
+        <w:rPr>
+          <w:rFonts w:ascii="Times New Roman" w:hAnsi="Times New Roman" w:cs="Times New Roman"/>
+          <w:sz w:val="24"/>
+          <w:szCs w:val="24"/>
+        </w:rPr>
+        <w:t xml:space="preserve"> I have put screenshots of the actual site implemented based on the wireframes.</w:t>
+      </w:r>
+      <w:r>
+        <w:rPr>
+          <w:rFonts w:ascii="Times New Roman" w:hAnsi="Times New Roman" w:cs="Times New Roman"/>
+          <w:sz w:val="24"/>
+          <w:szCs w:val="24"/>
+        </w:rPr>
+        <w:t xml:space="preserve"> My </w:t>
+      </w:r>
+      <w:r>
+        <w:rPr>
+          <w:rFonts w:ascii="Times New Roman" w:hAnsi="Times New Roman" w:cs="Times New Roman"/>
+          <w:sz w:val="24"/>
+          <w:szCs w:val="24"/>
+        </w:rPr>
+        <w:t>main goal</w:t>
+      </w:r>
+      <w:r>
+        <w:rPr>
+          <w:rFonts w:ascii="Times New Roman" w:hAnsi="Times New Roman" w:cs="Times New Roman"/>
+          <w:sz w:val="24"/>
+          <w:szCs w:val="24"/>
+        </w:rPr>
+        <w:t xml:space="preserve"> was to make a responsive, user friendly ecommerce website for a dessert shop. Being new to coding, I based my project and developed the initial code with assistance from instructions o</w:t>
+      </w:r>
+      <w:r>
+        <w:rPr>
+          <w:rFonts w:ascii="Times New Roman" w:hAnsi="Times New Roman" w:cs="Times New Roman"/>
+          <w:sz w:val="24"/>
+          <w:szCs w:val="24"/>
+        </w:rPr>
+        <w:t>n</w:t>
+      </w:r>
+      <w:r>
+        <w:rPr>
+          <w:rFonts w:ascii="Times New Roman" w:hAnsi="Times New Roman" w:cs="Times New Roman"/>
+          <w:sz w:val="24"/>
+          <w:szCs w:val="24"/>
+        </w:rPr>
+        <w:t xml:space="preserve"> the </w:t>
+      </w:r>
+      <w:proofErr w:type="spellStart"/>
+      <w:r>
+        <w:rPr>
+          <w:rFonts w:ascii="Times New Roman" w:hAnsi="Times New Roman" w:cs="Times New Roman"/>
+          <w:sz w:val="24"/>
+          <w:szCs w:val="24"/>
+        </w:rPr>
+        <w:t>NuCamp</w:t>
+      </w:r>
+      <w:proofErr w:type="spellEnd"/>
+      <w:r>
+        <w:rPr>
+          <w:rFonts w:ascii="Times New Roman" w:hAnsi="Times New Roman" w:cs="Times New Roman"/>
+          <w:sz w:val="24"/>
+          <w:szCs w:val="24"/>
+        </w:rPr>
+        <w:t xml:space="preserve"> site that we worked on during class. I found myself referring to a lot of documentation through my google searches. I went to various websites and inspected the code to understand how to incorporate it in my own project. The initial hurdle I faced was to link the project to </w:t>
+      </w:r>
+      <w:r>
+        <w:rPr>
+          <w:rFonts w:ascii="Times New Roman" w:hAnsi="Times New Roman" w:cs="Times New Roman"/>
+          <w:sz w:val="24"/>
+          <w:szCs w:val="24"/>
+        </w:rPr>
+        <w:t>GitHub</w:t>
+      </w:r>
+      <w:r>
+        <w:rPr>
+          <w:rFonts w:ascii="Times New Roman" w:hAnsi="Times New Roman" w:cs="Times New Roman"/>
+          <w:sz w:val="24"/>
+          <w:szCs w:val="24"/>
+        </w:rPr>
+        <w:t xml:space="preserve"> and to download node modules and </w:t>
+      </w:r>
+      <w:proofErr w:type="spellStart"/>
+      <w:r>
+        <w:rPr>
+          <w:rFonts w:ascii="Times New Roman" w:hAnsi="Times New Roman" w:cs="Times New Roman"/>
+          <w:sz w:val="24"/>
+          <w:szCs w:val="24"/>
+        </w:rPr>
+        <w:t>Package.Json</w:t>
+      </w:r>
+      <w:proofErr w:type="spellEnd"/>
+      <w:r>
+        <w:rPr>
+          <w:rFonts w:ascii="Times New Roman" w:hAnsi="Times New Roman" w:cs="Times New Roman"/>
+          <w:sz w:val="24"/>
+          <w:szCs w:val="24"/>
+        </w:rPr>
+        <w:t xml:space="preserve"> for the project. During the class, since the steps were laid out for us, I did not clearly understand </w:t>
+      </w:r>
+      <w:r>
+        <w:rPr>
+          <w:rFonts w:ascii="Times New Roman" w:hAnsi="Times New Roman" w:cs="Times New Roman"/>
+          <w:sz w:val="24"/>
+          <w:szCs w:val="24"/>
+        </w:rPr>
+        <w:t>how to use them in the project</w:t>
+      </w:r>
+      <w:r>
+        <w:rPr>
+          <w:rFonts w:ascii="Times New Roman" w:hAnsi="Times New Roman" w:cs="Times New Roman"/>
+          <w:sz w:val="24"/>
+          <w:szCs w:val="24"/>
+        </w:rPr>
+        <w:t xml:space="preserve">. As I worked through them for my portfolio project, with the assistance from my instructor, I had more clarification on their importance. I faced challenges throughout the project from getting features like the carousel, </w:t>
+      </w:r>
+      <w:r>
+        <w:rPr>
+          <w:rFonts w:ascii="Times New Roman" w:hAnsi="Times New Roman" w:cs="Times New Roman"/>
+          <w:sz w:val="24"/>
+          <w:szCs w:val="24"/>
+        </w:rPr>
+        <w:t>accordion,</w:t>
+      </w:r>
+      <w:r>
+        <w:rPr>
+          <w:rFonts w:ascii="Times New Roman" w:hAnsi="Times New Roman" w:cs="Times New Roman"/>
+          <w:sz w:val="24"/>
+          <w:szCs w:val="24"/>
+        </w:rPr>
+        <w:t xml:space="preserve"> and tables to </w:t>
+      </w:r>
+      <w:r>
+        <w:rPr>
+          <w:rFonts w:ascii="Times New Roman" w:hAnsi="Times New Roman" w:cs="Times New Roman"/>
+          <w:sz w:val="24"/>
+          <w:szCs w:val="24"/>
+        </w:rPr>
+        <w:t>function correctly</w:t>
+      </w:r>
+      <w:r>
+        <w:rPr>
+          <w:rFonts w:ascii="Times New Roman" w:hAnsi="Times New Roman" w:cs="Times New Roman"/>
+          <w:sz w:val="24"/>
+          <w:szCs w:val="24"/>
+        </w:rPr>
+        <w:t xml:space="preserve"> to simpler things like coding different buttons and icons. The responsiveness of the site was another big issue which I faced. I noticed that as I made changes </w:t>
+      </w:r>
+      <w:r>
+        <w:rPr>
+          <w:rFonts w:ascii="Times New Roman" w:hAnsi="Times New Roman" w:cs="Times New Roman"/>
+          <w:sz w:val="24"/>
+          <w:szCs w:val="24"/>
+        </w:rPr>
+        <w:lastRenderedPageBreak/>
+        <w:t xml:space="preserve">to my code, it occasionally impacted the way my site looked on an </w:t>
+      </w:r>
+      <w:r>
+        <w:rPr>
+          <w:rFonts w:ascii="Times New Roman" w:hAnsi="Times New Roman" w:cs="Times New Roman"/>
+          <w:sz w:val="24"/>
+          <w:szCs w:val="24"/>
+        </w:rPr>
+        <w:t>XS</w:t>
+      </w:r>
+      <w:r>
+        <w:rPr>
+          <w:rFonts w:ascii="Times New Roman" w:hAnsi="Times New Roman" w:cs="Times New Roman"/>
+          <w:sz w:val="24"/>
+          <w:szCs w:val="24"/>
+        </w:rPr>
+        <w:t xml:space="preserve"> screen. </w:t>
+      </w:r>
+      <w:r>
+        <w:rPr>
+          <w:rFonts w:ascii="Times New Roman" w:hAnsi="Times New Roman" w:cs="Times New Roman"/>
+          <w:sz w:val="24"/>
+          <w:szCs w:val="24"/>
+        </w:rPr>
+        <w:t>Reading through d</w:t>
+      </w:r>
+      <w:r>
+        <w:rPr>
+          <w:rFonts w:ascii="Times New Roman" w:hAnsi="Times New Roman" w:cs="Times New Roman"/>
+          <w:sz w:val="24"/>
+          <w:szCs w:val="24"/>
+        </w:rPr>
+        <w:t>ocumentation and google searches helped me to overcome these hurdles</w:t>
+      </w:r>
+      <w:r>
+        <w:rPr>
+          <w:rFonts w:ascii="Times New Roman" w:hAnsi="Times New Roman" w:cs="Times New Roman"/>
+          <w:sz w:val="24"/>
+          <w:szCs w:val="24"/>
+        </w:rPr>
+        <w:t xml:space="preserve"> which was a</w:t>
+      </w:r>
+      <w:r>
+        <w:rPr>
+          <w:rFonts w:ascii="Times New Roman" w:hAnsi="Times New Roman" w:cs="Times New Roman"/>
+          <w:sz w:val="24"/>
+          <w:szCs w:val="24"/>
+        </w:rPr>
+        <w:t xml:space="preserve"> good learning experience and provided me with lots of insights</w:t>
+      </w:r>
+      <w:r>
+        <w:rPr>
+          <w:rFonts w:ascii="Times New Roman" w:hAnsi="Times New Roman" w:cs="Times New Roman"/>
+          <w:sz w:val="24"/>
+          <w:szCs w:val="24"/>
+        </w:rPr>
+        <w:t xml:space="preserve">. My initial plan, as you </w:t>
+      </w:r>
+      <w:r>
+        <w:rPr>
+          <w:rFonts w:ascii="Times New Roman" w:hAnsi="Times New Roman" w:cs="Times New Roman"/>
+          <w:sz w:val="24"/>
+          <w:szCs w:val="24"/>
+        </w:rPr>
+        <w:t>can see below</w:t>
+      </w:r>
+      <w:r>
+        <w:rPr>
+          <w:rFonts w:ascii="Times New Roman" w:hAnsi="Times New Roman" w:cs="Times New Roman"/>
+          <w:sz w:val="24"/>
+          <w:szCs w:val="24"/>
+        </w:rPr>
+        <w:t xml:space="preserve">, was to make a shopping cart and a separate gallery. I also planned to make a menu that would allow adding items to the cart directly. </w:t>
+      </w:r>
+      <w:r>
+        <w:rPr>
+          <w:rFonts w:ascii="Times New Roman" w:hAnsi="Times New Roman" w:cs="Times New Roman"/>
+          <w:sz w:val="24"/>
+          <w:szCs w:val="24"/>
+        </w:rPr>
+        <w:t>My</w:t>
+      </w:r>
+      <w:r>
+        <w:rPr>
+          <w:rFonts w:ascii="Times New Roman" w:hAnsi="Times New Roman" w:cs="Times New Roman"/>
+          <w:sz w:val="24"/>
+          <w:szCs w:val="24"/>
+        </w:rPr>
+        <w:t xml:space="preserve"> biggest enemy in my opinion was time! I did not have enough time to make a responsive </w:t>
+      </w:r>
+      <w:r>
+        <w:rPr>
+          <w:rFonts w:ascii="Times New Roman" w:hAnsi="Times New Roman" w:cs="Times New Roman"/>
+          <w:sz w:val="24"/>
+          <w:szCs w:val="24"/>
+        </w:rPr>
+        <w:t>cart,</w:t>
+      </w:r>
+      <w:r>
+        <w:rPr>
+          <w:rFonts w:ascii="Times New Roman" w:hAnsi="Times New Roman" w:cs="Times New Roman"/>
+          <w:sz w:val="24"/>
+          <w:szCs w:val="24"/>
+        </w:rPr>
+        <w:t xml:space="preserve"> so I decided to make a static site instead with only information that the user needs.</w:t>
+      </w:r>
+      <w:r>
+        <w:rPr>
+          <w:rFonts w:ascii="Times New Roman" w:hAnsi="Times New Roman" w:cs="Times New Roman"/>
+          <w:sz w:val="24"/>
+          <w:szCs w:val="24"/>
+        </w:rPr>
+        <w:t xml:space="preserve"> After discussing with my instructor, she educated me that the cart might be a better feature to add using react vs bootstrap. I decided to defer it till I learn </w:t>
+      </w:r>
+      <w:r>
+        <w:rPr>
+          <w:rFonts w:ascii="Times New Roman" w:hAnsi="Times New Roman" w:cs="Times New Roman"/>
+          <w:sz w:val="24"/>
+          <w:szCs w:val="24"/>
+        </w:rPr>
+        <w:t>react</w:t>
+      </w:r>
+      <w:r>
+        <w:rPr>
+          <w:rFonts w:ascii="Times New Roman" w:hAnsi="Times New Roman" w:cs="Times New Roman"/>
+          <w:sz w:val="24"/>
+          <w:szCs w:val="24"/>
+        </w:rPr>
+        <w:t xml:space="preserve"> and</w:t>
+      </w:r>
+      <w:r>
+        <w:rPr>
+          <w:rFonts w:ascii="Times New Roman" w:hAnsi="Times New Roman" w:cs="Times New Roman"/>
+          <w:sz w:val="24"/>
+          <w:szCs w:val="24"/>
+        </w:rPr>
+        <w:t xml:space="preserve"> I plan on</w:t>
+      </w:r>
+      <w:r>
+        <w:rPr>
+          <w:rFonts w:ascii="Times New Roman" w:hAnsi="Times New Roman" w:cs="Times New Roman"/>
+          <w:sz w:val="24"/>
+          <w:szCs w:val="24"/>
+        </w:rPr>
+        <w:t xml:space="preserve"> updating my project later in time. </w:t>
+      </w:r>
+      <w:r>
+        <w:rPr>
+          <w:rFonts w:ascii="Times New Roman" w:hAnsi="Times New Roman" w:cs="Times New Roman"/>
+          <w:sz w:val="24"/>
+          <w:szCs w:val="24"/>
+        </w:rPr>
+        <w:t xml:space="preserve"> I decided to move the gallery from a separate page to the home page instead. The menu was turning out to be a lengthy page</w:t>
+      </w:r>
+      <w:r>
+        <w:rPr>
+          <w:rFonts w:ascii="Times New Roman" w:hAnsi="Times New Roman" w:cs="Times New Roman"/>
+          <w:sz w:val="24"/>
+          <w:szCs w:val="24"/>
+        </w:rPr>
+        <w:t xml:space="preserve"> with a lot of scrolling</w:t>
+      </w:r>
+      <w:r>
+        <w:rPr>
+          <w:rFonts w:ascii="Times New Roman" w:hAnsi="Times New Roman" w:cs="Times New Roman"/>
+          <w:sz w:val="24"/>
+          <w:szCs w:val="24"/>
+        </w:rPr>
+        <w:t xml:space="preserve">. To make it more user friendly, I decided to use the accordion method to concise it and divide it into categories. </w:t>
+      </w:r>
+      <w:r>
+        <w:rPr>
+          <w:rFonts w:ascii="Times New Roman" w:hAnsi="Times New Roman" w:cs="Times New Roman"/>
+          <w:sz w:val="24"/>
+          <w:szCs w:val="24"/>
+        </w:rPr>
+        <w:t>Also</w:t>
+      </w:r>
+      <w:r>
+        <w:rPr>
+          <w:rFonts w:ascii="Times New Roman" w:hAnsi="Times New Roman" w:cs="Times New Roman"/>
+          <w:sz w:val="24"/>
+          <w:szCs w:val="24"/>
+        </w:rPr>
+        <w:t>,</w:t>
+      </w:r>
+      <w:r>
+        <w:rPr>
+          <w:rFonts w:ascii="Times New Roman" w:hAnsi="Times New Roman" w:cs="Times New Roman"/>
+          <w:sz w:val="24"/>
+          <w:szCs w:val="24"/>
+        </w:rPr>
+        <w:t xml:space="preserve"> to enable a better</w:t>
+      </w:r>
+      <w:r>
+        <w:rPr>
+          <w:rFonts w:ascii="Times New Roman" w:hAnsi="Times New Roman" w:cs="Times New Roman"/>
+          <w:sz w:val="24"/>
+          <w:szCs w:val="24"/>
+        </w:rPr>
+        <w:t xml:space="preserve"> user</w:t>
+      </w:r>
+      <w:r>
+        <w:rPr>
+          <w:rFonts w:ascii="Times New Roman" w:hAnsi="Times New Roman" w:cs="Times New Roman"/>
+          <w:sz w:val="24"/>
+          <w:szCs w:val="24"/>
+        </w:rPr>
+        <w:t xml:space="preserve"> experience </w:t>
+      </w:r>
+      <w:r>
+        <w:rPr>
+          <w:rFonts w:ascii="Times New Roman" w:hAnsi="Times New Roman" w:cs="Times New Roman"/>
+          <w:sz w:val="24"/>
+          <w:szCs w:val="24"/>
+        </w:rPr>
+        <w:t xml:space="preserve">I </w:t>
+      </w:r>
+      <w:r>
+        <w:rPr>
+          <w:rFonts w:ascii="Times New Roman" w:hAnsi="Times New Roman" w:cs="Times New Roman"/>
+          <w:sz w:val="24"/>
+          <w:szCs w:val="24"/>
+        </w:rPr>
+        <w:t>also made the email and phone buttons functional - when you click on the phone number, it attempts to make a call to the number. And clicking the email address opens the local outlook mailbox to compose and send an email</w:t>
+      </w:r>
+      <w:r>
+        <w:rPr>
+          <w:rFonts w:ascii="Times New Roman" w:hAnsi="Times New Roman" w:cs="Times New Roman"/>
+          <w:sz w:val="24"/>
+          <w:szCs w:val="24"/>
+        </w:rPr>
+        <w:t xml:space="preserve">. Below are screenshots of what my site looks like after all the changes in the </w:t>
+      </w:r>
+      <w:r>
+        <w:rPr>
+          <w:rFonts w:ascii="Times New Roman" w:hAnsi="Times New Roman" w:cs="Times New Roman"/>
+          <w:sz w:val="24"/>
+          <w:szCs w:val="24"/>
+        </w:rPr>
+        <w:t>XL</w:t>
+      </w:r>
+      <w:r>
+        <w:rPr>
+          <w:rFonts w:ascii="Times New Roman" w:hAnsi="Times New Roman" w:cs="Times New Roman"/>
+          <w:sz w:val="24"/>
+          <w:szCs w:val="24"/>
+        </w:rPr>
+        <w:t xml:space="preserve"> and </w:t>
+      </w:r>
+      <w:r>
+        <w:rPr>
+          <w:rFonts w:ascii="Times New Roman" w:hAnsi="Times New Roman" w:cs="Times New Roman"/>
+          <w:sz w:val="24"/>
+          <w:szCs w:val="24"/>
+        </w:rPr>
+        <w:t>XS</w:t>
+      </w:r>
+      <w:r>
+        <w:rPr>
+          <w:rFonts w:ascii="Times New Roman" w:hAnsi="Times New Roman" w:cs="Times New Roman"/>
+          <w:sz w:val="24"/>
+          <w:szCs w:val="24"/>
+        </w:rPr>
+        <w:t xml:space="preserve"> view ports.  </w:t>
+      </w:r>
+      <w:r>
+        <w:rPr>
+          <w:rFonts w:ascii="Times New Roman" w:hAnsi="Times New Roman" w:cs="Times New Roman"/>
+          <w:sz w:val="24"/>
+          <w:szCs w:val="24"/>
+        </w:rPr>
+        <w:t xml:space="preserve">I added an extra </w:t>
+      </w:r>
+      <w:r>
+        <w:rPr>
+          <w:rFonts w:ascii="Times New Roman" w:hAnsi="Times New Roman" w:cs="Times New Roman"/>
+          <w:sz w:val="24"/>
+          <w:szCs w:val="24"/>
+        </w:rPr>
+        <w:t>A</w:t>
+      </w:r>
+      <w:r>
+        <w:rPr>
+          <w:rFonts w:ascii="Times New Roman" w:hAnsi="Times New Roman" w:cs="Times New Roman"/>
+          <w:sz w:val="24"/>
+          <w:szCs w:val="24"/>
+        </w:rPr>
+        <w:t xml:space="preserve">bout </w:t>
+      </w:r>
+      <w:r>
+        <w:rPr>
+          <w:rFonts w:ascii="Times New Roman" w:hAnsi="Times New Roman" w:cs="Times New Roman"/>
+          <w:sz w:val="24"/>
+          <w:szCs w:val="24"/>
+        </w:rPr>
+        <w:t>U</w:t>
+      </w:r>
+      <w:r>
+        <w:rPr>
+          <w:rFonts w:ascii="Times New Roman" w:hAnsi="Times New Roman" w:cs="Times New Roman"/>
+          <w:sz w:val="24"/>
+          <w:szCs w:val="24"/>
+        </w:rPr>
+        <w:t xml:space="preserve">s page and omitted the </w:t>
+      </w:r>
+      <w:r>
+        <w:rPr>
+          <w:rFonts w:ascii="Times New Roman" w:hAnsi="Times New Roman" w:cs="Times New Roman"/>
+          <w:sz w:val="24"/>
+          <w:szCs w:val="24"/>
+        </w:rPr>
+        <w:t>C</w:t>
+      </w:r>
+      <w:r>
+        <w:rPr>
+          <w:rFonts w:ascii="Times New Roman" w:hAnsi="Times New Roman" w:cs="Times New Roman"/>
+          <w:sz w:val="24"/>
+          <w:szCs w:val="24"/>
+        </w:rPr>
+        <w:t xml:space="preserve">heckout page and cart. </w:t>
+      </w:r>
+    </w:p>
+    <w:p>
+      <w:pPr>
+        <w:pStyle w:val="NoSpacing"/>
+        <w:jc w:val="both"/>
+        <w:rPr>
+          <w:rFonts w:ascii="Times New Roman" w:hAnsi="Times New Roman" w:cs="Times New Roman"/>
+          <w:sz w:val="24"/>
+          <w:szCs w:val="24"/>
+        </w:rPr>
+      </w:pPr>
+    </w:p>
+    <w:p>
+      <w:pPr>
+        <w:pStyle w:val="NoSpacing"/>
+        <w:jc w:val="both"/>
+        <w:rPr>
+          <w:rFonts w:ascii="Times New Roman" w:hAnsi="Times New Roman" w:cs="Times New Roman"/>
+          <w:b/>
+          <w:bCs/>
+          <w:sz w:val="24"/>
+          <w:szCs w:val="24"/>
+        </w:rPr>
+      </w:pPr>
+      <w:r>
+        <w:rPr>
+          <w:rFonts w:ascii="Times New Roman" w:hAnsi="Times New Roman" w:cs="Times New Roman"/>
+          <w:b/>
+          <w:bCs/>
+          <w:sz w:val="24"/>
+          <w:szCs w:val="24"/>
+        </w:rPr>
+        <w:t>Wireframe: Home Page</w:t>
+      </w:r>
+    </w:p>
+    <w:p>
+      <w:pPr>
+        <w:pStyle w:val="NoSpacing"/>
+        <w:rPr>
+          <w:rFonts w:ascii="Times New Roman" w:hAnsi="Times New Roman" w:cs="Times New Roman"/>
           <w:b/>
           <w:bCs/>
           <w:noProof/>
           <w:sz w:val="24"/>
           <w:szCs w:val="24"/>
         </w:rPr>
+      </w:pPr>
+      <w:r>
+        <w:rPr>
+          <w:rFonts w:ascii="Times New Roman" w:hAnsi="Times New Roman" w:cs="Times New Roman"/>
+          <w:b/>
+          <w:bCs/>
+          <w:noProof/>
+          <w:sz w:val="24"/>
+          <w:szCs w:val="24"/>
+        </w:rPr>
         <w:drawing>
-          <wp:inline distT="0" distB="0" distL="0" distR="0" wp14:anchorId="0243A126" wp14:editId="75629A6A">
-            <wp:extent cx="5130165" cy="3642360"/>
+          <wp:inline distT="0" distB="0" distL="0" distR="0" wp14:anchorId="0243A126" wp14:editId="56932FD8">
+            <wp:extent cx="6019800" cy="3797300"/>
             <wp:effectExtent l="0" t="0" r="0" b="0"/>
             <wp:docPr id="1" name="Picture 1" descr="Graphical user interface, application&#10;&#10;Description automatically generated"/>
             <wp:cNvGraphicFramePr>
@@ -333,7 +1430,7 @@
                   <pic:spPr>
                     <a:xfrm>
                       <a:off x="0" y="0"/>
-                      <a:ext cx="5148867" cy="3655638"/>
+                      <a:ext cx="6107428" cy="3852576"/>
                     </a:xfrm>
                     <a:prstGeom prst="rect">
                       <a:avLst/>
@@ -345,7 +1442,10 @@
           </wp:inline>
         </w:drawing>
       </w:r>
-      <w:r>
+    </w:p>
+    <w:p>
+      <w:pPr>
+        <w:pStyle w:val="NoSpacing"/>
         <w:rPr>
           <w:rFonts w:ascii="Times New Roman" w:hAnsi="Times New Roman" w:cs="Times New Roman"/>
           <w:b/>
@@ -354,12 +1454,159 @@
           <w:sz w:val="24"/>
           <w:szCs w:val="24"/>
         </w:rPr>
+      </w:pPr>
+    </w:p>
+    <w:p>
+      <w:pPr>
+        <w:pStyle w:val="NoSpacing"/>
+        <w:rPr>
+          <w:rFonts w:ascii="Times New Roman" w:hAnsi="Times New Roman" w:cs="Times New Roman"/>
+          <w:b/>
+          <w:bCs/>
+          <w:noProof/>
+          <w:sz w:val="24"/>
+          <w:szCs w:val="24"/>
+        </w:rPr>
+      </w:pPr>
+    </w:p>
+    <w:p>
+      <w:pPr>
+        <w:pStyle w:val="NoSpacing"/>
+        <w:rPr>
+          <w:rFonts w:ascii="Times New Roman" w:hAnsi="Times New Roman" w:cs="Times New Roman"/>
+          <w:b/>
+          <w:bCs/>
+          <w:noProof/>
+          <w:sz w:val="24"/>
+          <w:szCs w:val="24"/>
+        </w:rPr>
+      </w:pPr>
+    </w:p>
+    <w:p>
+      <w:pPr>
+        <w:pStyle w:val="NoSpacing"/>
+        <w:rPr>
+          <w:rFonts w:ascii="Times New Roman" w:hAnsi="Times New Roman" w:cs="Times New Roman"/>
+          <w:b/>
+          <w:bCs/>
+          <w:noProof/>
+          <w:sz w:val="24"/>
+          <w:szCs w:val="24"/>
+        </w:rPr>
+      </w:pPr>
+    </w:p>
+    <w:p>
+      <w:pPr>
+        <w:pStyle w:val="NoSpacing"/>
+        <w:rPr>
+          <w:rFonts w:ascii="Times New Roman" w:hAnsi="Times New Roman" w:cs="Times New Roman"/>
+          <w:b/>
+          <w:bCs/>
+          <w:noProof/>
+          <w:sz w:val="24"/>
+          <w:szCs w:val="24"/>
+        </w:rPr>
+      </w:pPr>
+    </w:p>
+    <w:p>
+      <w:pPr>
+        <w:pStyle w:val="NoSpacing"/>
+        <w:rPr>
+          <w:rFonts w:ascii="Times New Roman" w:hAnsi="Times New Roman" w:cs="Times New Roman"/>
+          <w:b/>
+          <w:bCs/>
+          <w:noProof/>
+          <w:sz w:val="24"/>
+          <w:szCs w:val="24"/>
+        </w:rPr>
+      </w:pPr>
+    </w:p>
+    <w:p>
+      <w:pPr>
+        <w:pStyle w:val="NoSpacing"/>
+        <w:rPr>
+          <w:rFonts w:ascii="Times New Roman" w:hAnsi="Times New Roman" w:cs="Times New Roman"/>
+          <w:b/>
+          <w:bCs/>
+          <w:noProof/>
+          <w:sz w:val="24"/>
+          <w:szCs w:val="24"/>
+        </w:rPr>
+      </w:pPr>
+    </w:p>
+    <w:p>
+      <w:pPr>
+        <w:pStyle w:val="NoSpacing"/>
+        <w:rPr>
+          <w:rFonts w:ascii="Times New Roman" w:hAnsi="Times New Roman" w:cs="Times New Roman"/>
+          <w:b/>
+          <w:bCs/>
+          <w:noProof/>
+          <w:sz w:val="24"/>
+          <w:szCs w:val="24"/>
+        </w:rPr>
+      </w:pPr>
+      <w:r>
+        <w:rPr>
+          <w:rFonts w:ascii="Times New Roman" w:hAnsi="Times New Roman" w:cs="Times New Roman"/>
+          <w:b/>
+          <w:bCs/>
+          <w:noProof/>
+          <w:sz w:val="24"/>
+          <w:szCs w:val="24"/>
+        </w:rPr>
         <w:lastRenderedPageBreak/>
+        <w:t>Wireframe: Gallery Page</w:t>
+      </w:r>
+      <w:r>
+        <w:rPr>
+          <w:rFonts w:ascii="Times New Roman" w:hAnsi="Times New Roman" w:cs="Times New Roman"/>
+          <w:b/>
+          <w:bCs/>
+          <w:noProof/>
+          <w:sz w:val="24"/>
+          <w:szCs w:val="24"/>
+        </w:rPr>
+        <w:t xml:space="preserve"> </w:t>
+      </w:r>
+    </w:p>
+    <w:p>
+      <w:pPr>
+        <w:pStyle w:val="NoSpacing"/>
+        <w:rPr>
+          <w:rFonts w:ascii="Times New Roman" w:hAnsi="Times New Roman" w:cs="Times New Roman"/>
+          <w:b/>
+          <w:bCs/>
+          <w:sz w:val="24"/>
+          <w:szCs w:val="24"/>
+        </w:rPr>
+      </w:pPr>
+    </w:p>
+    <w:p>
+      <w:pPr>
+        <w:pStyle w:val="NoSpacing"/>
+        <w:rPr>
+          <w:rFonts w:ascii="Times New Roman" w:hAnsi="Times New Roman" w:cs="Times New Roman"/>
+          <w:b/>
+          <w:bCs/>
+          <w:sz w:val="24"/>
+          <w:szCs w:val="24"/>
+        </w:rPr>
+      </w:pPr>
+      <w:r>
+        <w:rPr>
+          <w:rFonts w:ascii="Times New Roman" w:hAnsi="Times New Roman" w:cs="Times New Roman"/>
+          <w:b/>
+          <w:bCs/>
+          <w:noProof/>
+          <w:sz w:val="24"/>
+          <w:szCs w:val="24"/>
+        </w:rPr>
         <w:drawing>
-          <wp:inline distT="0" distB="0" distL="0" distR="0" wp14:anchorId="741D3C52" wp14:editId="4580F879">
-            <wp:extent cx="5724525" cy="3413760"/>
-            <wp:effectExtent l="0" t="0" r="9525" b="0"/>
-            <wp:docPr id="2" name="Picture 2" descr="Graphical user interface, application, Word&#10;&#10;Description automatically generated"/>
+          <wp:inline distT="0" distB="0" distL="0" distR="0" wp14:anchorId="75406B66" wp14:editId="4E3AA9DF">
+            <wp:extent cx="5669447" cy="3322320"/>
+            <wp:effectExtent l="0" t="0" r="7620" b="0"/>
+            <wp:docPr id="3" name="Picture 3" descr="Graphical user interface, text, application&#10;&#10;Description automatically generated"/>
             <wp:cNvGraphicFramePr>
               <a:graphicFrameLocks xmlns:a="http://schemas.openxmlformats.org/drawingml/2006/main" noChangeAspect="1"/>
             </wp:cNvGraphicFramePr>
@@ -367,7 +1614,7 @@
               <a:graphicData uri="http://schemas.openxmlformats.org/drawingml/2006/picture">
                 <pic:pic xmlns:pic="http://schemas.openxmlformats.org/drawingml/2006/picture">
                   <pic:nvPicPr>
-                    <pic:cNvPr id="2" name="Picture 2" descr="Graphical user interface, application, Word&#10;&#10;Description automatically generated"/>
+                    <pic:cNvPr id="3" name="Picture 3" descr="Graphical user interface, text, application&#10;&#10;Description automatically generated"/>
                     <pic:cNvPicPr/>
                   </pic:nvPicPr>
                   <pic:blipFill>
@@ -385,7 +1632,7 @@
                   <pic:spPr>
                     <a:xfrm>
                       <a:off x="0" y="0"/>
-                      <a:ext cx="5745044" cy="3425996"/>
+                      <a:ext cx="5727946" cy="3356601"/>
                     </a:xfrm>
                     <a:prstGeom prst="rect">
                       <a:avLst/>
@@ -397,6 +1644,52 @@
           </wp:inline>
         </w:drawing>
       </w:r>
+    </w:p>
+    <w:p>
+      <w:pPr>
+        <w:pStyle w:val="NoSpacing"/>
+        <w:rPr>
+          <w:rFonts w:ascii="Times New Roman" w:hAnsi="Times New Roman" w:cs="Times New Roman"/>
+          <w:b/>
+          <w:bCs/>
+          <w:sz w:val="24"/>
+          <w:szCs w:val="24"/>
+        </w:rPr>
+      </w:pPr>
+    </w:p>
+    <w:p>
+      <w:pPr>
+        <w:pStyle w:val="NoSpacing"/>
+        <w:rPr>
+          <w:rFonts w:ascii="Times New Roman" w:hAnsi="Times New Roman" w:cs="Times New Roman"/>
+          <w:b/>
+          <w:bCs/>
+          <w:sz w:val="24"/>
+          <w:szCs w:val="24"/>
+        </w:rPr>
+      </w:pPr>
+      <w:r>
+        <w:rPr>
+          <w:rFonts w:ascii="Times New Roman" w:hAnsi="Times New Roman" w:cs="Times New Roman"/>
+          <w:b/>
+          <w:bCs/>
+          <w:sz w:val="24"/>
+          <w:szCs w:val="24"/>
+        </w:rPr>
+        <w:t>Actual Site: Home Page (Desktop and Mobile View)</w:t>
+      </w:r>
+    </w:p>
+    <w:p>
+      <w:pPr>
+        <w:pStyle w:val="NoSpacing"/>
+        <w:rPr>
+          <w:rFonts w:ascii="Times New Roman" w:hAnsi="Times New Roman" w:cs="Times New Roman"/>
+          <w:b/>
+          <w:bCs/>
+          <w:sz w:val="24"/>
+          <w:szCs w:val="24"/>
+        </w:rPr>
+      </w:pPr>
       <w:r>
         <w:rPr>
           <w:rFonts w:ascii="Times New Roman" w:hAnsi="Times New Roman" w:cs="Times New Roman"/>
@@ -407,10 +1700,10 @@
           <w:szCs w:val="24"/>
         </w:rPr>
         <w:drawing>
-          <wp:inline distT="0" distB="0" distL="0" distR="0" wp14:anchorId="5145944B" wp14:editId="5DD5B604">
-            <wp:extent cx="5799480" cy="3398520"/>
-            <wp:effectExtent l="0" t="0" r="0" b="0"/>
-            <wp:docPr id="3" name="Picture 3" descr="Graphical user interface, text, application&#10;&#10;Description automatically generated"/>
+          <wp:inline distT="0" distB="0" distL="0" distR="0" wp14:anchorId="7AFE1336" wp14:editId="283F5294">
+            <wp:extent cx="3841092" cy="4121739"/>
+            <wp:effectExtent l="0" t="0" r="7620" b="0"/>
+            <wp:docPr id="24" name="Picture 24" descr="Website, calendar&#10;&#10;Description automatically generated"/>
             <wp:cNvGraphicFramePr>
               <a:graphicFrameLocks xmlns:a="http://schemas.openxmlformats.org/drawingml/2006/main" noChangeAspect="1"/>
             </wp:cNvGraphicFramePr>
@@ -418,11 +1711,11 @@
               <a:graphicData uri="http://schemas.openxmlformats.org/drawingml/2006/picture">
                 <pic:pic xmlns:pic="http://schemas.openxmlformats.org/drawingml/2006/picture">
                   <pic:nvPicPr>
-                    <pic:cNvPr id="3" name="Picture 3" descr="Graphical user interface, text, application&#10;&#10;Description automatically generated"/>
+                    <pic:cNvPr id="24" name="Picture 24" descr="Website, calendar&#10;&#10;Description automatically generated"/>
                     <pic:cNvPicPr/>
                   </pic:nvPicPr>
                   <pic:blipFill>
-                    <a:blip r:embed="rId7" cstate="print">
+                    <a:blip r:embed="rId7">
                       <a:extLst>
                         <a:ext uri="{28A0092B-C50C-407E-A947-70E740481C1C}">
                           <a14:useLocalDpi xmlns:a14="http://schemas.microsoft.com/office/drawing/2010/main" val="0"/>
@@ -436,7 +1729,7 @@
                   <pic:spPr>
                     <a:xfrm>
                       <a:off x="0" y="0"/>
-                      <a:ext cx="5800534" cy="3399138"/>
+                      <a:ext cx="3880066" cy="4163561"/>
                     </a:xfrm>
                     <a:prstGeom prst="rect">
                       <a:avLst/>
@@ -457,12 +1750,11 @@
           <w:sz w:val="24"/>
           <w:szCs w:val="24"/>
         </w:rPr>
-        <w:lastRenderedPageBreak/>
         <w:drawing>
-          <wp:inline distT="0" distB="0" distL="0" distR="0" wp14:anchorId="290C53C0" wp14:editId="58C3C2E7">
-            <wp:extent cx="5943600" cy="3771900"/>
-            <wp:effectExtent l="0" t="0" r="0" b="0"/>
-            <wp:docPr id="4" name="Picture 4" descr="Graphical user interface, application&#10;&#10;Description automatically generated"/>
+          <wp:inline distT="0" distB="0" distL="0" distR="0" wp14:anchorId="1A9B869C" wp14:editId="10C92881">
+            <wp:extent cx="1711529" cy="4114800"/>
+            <wp:effectExtent l="0" t="0" r="3175" b="0"/>
+            <wp:docPr id="25" name="Picture 25" descr="Graphical user interface, text, application, chat or text message&#10;&#10;Description automatically generated"/>
             <wp:cNvGraphicFramePr>
               <a:graphicFrameLocks xmlns:a="http://schemas.openxmlformats.org/drawingml/2006/main" noChangeAspect="1"/>
             </wp:cNvGraphicFramePr>
@@ -470,11 +1762,11 @@
               <a:graphicData uri="http://schemas.openxmlformats.org/drawingml/2006/picture">
                 <pic:pic xmlns:pic="http://schemas.openxmlformats.org/drawingml/2006/picture">
                   <pic:nvPicPr>
-                    <pic:cNvPr id="4" name="Picture 4" descr="Graphical user interface, application&#10;&#10;Description automatically generated"/>
+                    <pic:cNvPr id="25" name="Picture 25" descr="Graphical user interface, text, application, chat or text message&#10;&#10;Description automatically generated"/>
                     <pic:cNvPicPr/>
                   </pic:nvPicPr>
                   <pic:blipFill>
-                    <a:blip r:embed="rId8" cstate="print">
+                    <a:blip r:embed="rId8">
                       <a:extLst>
                         <a:ext uri="{28A0092B-C50C-407E-A947-70E740481C1C}">
                           <a14:useLocalDpi xmlns:a14="http://schemas.microsoft.com/office/drawing/2010/main" val="0"/>
@@ -488,7 +1780,7 @@
                   <pic:spPr>
                     <a:xfrm>
                       <a:off x="0" y="0"/>
-                      <a:ext cx="5943600" cy="3771900"/>
+                      <a:ext cx="1741854" cy="4187705"/>
                     </a:xfrm>
                     <a:prstGeom prst="rect">
                       <a:avLst/>
@@ -500,6 +1792,41 @@
           </wp:inline>
         </w:drawing>
       </w:r>
+    </w:p>
+    <w:p>
+      <w:pPr>
+        <w:pStyle w:val="NoSpacing"/>
+        <w:rPr>
+          <w:rFonts w:ascii="Times New Roman" w:hAnsi="Times New Roman" w:cs="Times New Roman"/>
+          <w:b/>
+          <w:bCs/>
+          <w:sz w:val="24"/>
+          <w:szCs w:val="24"/>
+        </w:rPr>
+      </w:pPr>
+      <w:r>
+        <w:rPr>
+          <w:rFonts w:ascii="Times New Roman" w:hAnsi="Times New Roman" w:cs="Times New Roman"/>
+          <w:b/>
+          <w:bCs/>
+          <w:sz w:val="24"/>
+          <w:szCs w:val="24"/>
+        </w:rPr>
+        <w:lastRenderedPageBreak/>
+        <w:t>Wireframe: Menu Page</w:t>
+      </w:r>
+    </w:p>
+    <w:p>
+      <w:pPr>
+        <w:pStyle w:val="NoSpacing"/>
+        <w:rPr>
+          <w:rFonts w:ascii="Times New Roman" w:hAnsi="Times New Roman" w:cs="Times New Roman"/>
+          <w:b/>
+          <w:bCs/>
+          <w:sz w:val="24"/>
+          <w:szCs w:val="24"/>
+        </w:rPr>
+      </w:pPr>
       <w:r>
         <w:rPr>
           <w:rFonts w:ascii="Times New Roman" w:hAnsi="Times New Roman" w:cs="Times New Roman"/>
@@ -510,10 +1837,10 @@
           <w:szCs w:val="24"/>
         </w:rPr>
         <w:drawing>
-          <wp:inline distT="0" distB="0" distL="0" distR="0" wp14:anchorId="4C18DE5A" wp14:editId="4D5BE0B8">
-            <wp:extent cx="5943600" cy="3861435"/>
-            <wp:effectExtent l="0" t="0" r="0" b="5715"/>
-            <wp:docPr id="5" name="Picture 5" descr="Graphical user interface, application&#10;&#10;Description automatically generated"/>
+          <wp:inline distT="0" distB="0" distL="0" distR="0" wp14:anchorId="741D3C52" wp14:editId="13F466E3">
+            <wp:extent cx="4107180" cy="2449273"/>
+            <wp:effectExtent l="0" t="0" r="7620" b="8255"/>
+            <wp:docPr id="2" name="Picture 2" descr="Graphical user interface, application, Word&#10;&#10;Description automatically generated"/>
             <wp:cNvGraphicFramePr>
               <a:graphicFrameLocks xmlns:a="http://schemas.openxmlformats.org/drawingml/2006/main" noChangeAspect="1"/>
             </wp:cNvGraphicFramePr>
@@ -521,7 +1848,7 @@
               <a:graphicData uri="http://schemas.openxmlformats.org/drawingml/2006/picture">
                 <pic:pic xmlns:pic="http://schemas.openxmlformats.org/drawingml/2006/picture">
                   <pic:nvPicPr>
-                    <pic:cNvPr id="5" name="Picture 5" descr="Graphical user interface, application&#10;&#10;Description automatically generated"/>
+                    <pic:cNvPr id="2" name="Picture 2" descr="Graphical user interface, application, Word&#10;&#10;Description automatically generated"/>
                     <pic:cNvPicPr/>
                   </pic:nvPicPr>
                   <pic:blipFill>
@@ -539,7 +1866,7 @@
                   <pic:spPr>
                     <a:xfrm>
                       <a:off x="0" y="0"/>
-                      <a:ext cx="5943600" cy="3861435"/>
+                      <a:ext cx="4142106" cy="2470101"/>
                     </a:xfrm>
                     <a:prstGeom prst="rect">
                       <a:avLst/>
@@ -568,16 +1895,37 @@
           <w:rFonts w:ascii="Times New Roman" w:hAnsi="Times New Roman" w:cs="Times New Roman"/>
           <w:b/>
           <w:bCs/>
+          <w:sz w:val="24"/>
+          <w:szCs w:val="24"/>
+        </w:rPr>
+        <w:t>Actual Site: Menu Page (Desktop and Mobile view)</w:t>
+      </w:r>
+    </w:p>
+    <w:p>
+      <w:pPr>
+        <w:pStyle w:val="NoSpacing"/>
+        <w:rPr>
+          <w:rFonts w:ascii="Times New Roman" w:hAnsi="Times New Roman" w:cs="Times New Roman"/>
+          <w:b/>
+          <w:bCs/>
+          <w:sz w:val="24"/>
+          <w:szCs w:val="24"/>
+        </w:rPr>
+      </w:pPr>
+      <w:r>
+        <w:rPr>
+          <w:rFonts w:ascii="Times New Roman" w:hAnsi="Times New Roman" w:cs="Times New Roman"/>
+          <w:b/>
+          <w:bCs/>
           <w:noProof/>
           <w:sz w:val="24"/>
           <w:szCs w:val="24"/>
         </w:rPr>
-        <w:lastRenderedPageBreak/>
         <w:drawing>
-          <wp:inline distT="0" distB="0" distL="0" distR="0" wp14:anchorId="34D33625" wp14:editId="3471E315">
-            <wp:extent cx="4609116" cy="4015740"/>
-            <wp:effectExtent l="0" t="0" r="1270" b="3810"/>
-            <wp:docPr id="6" name="Picture 6" descr="Diagram&#10;&#10;Description automatically generated"/>
+          <wp:inline distT="0" distB="0" distL="0" distR="0" wp14:anchorId="282F347A" wp14:editId="14E8D265">
+            <wp:extent cx="4381235" cy="4038600"/>
+            <wp:effectExtent l="0" t="0" r="635" b="0"/>
+            <wp:docPr id="26" name="Picture 26" descr="Graphical user interface, table&#10;&#10;Description automatically generated"/>
             <wp:cNvGraphicFramePr>
               <a:graphicFrameLocks xmlns:a="http://schemas.openxmlformats.org/drawingml/2006/main" noChangeAspect="1"/>
             </wp:cNvGraphicFramePr>
@@ -585,7 +1933,7 @@
               <a:graphicData uri="http://schemas.openxmlformats.org/drawingml/2006/picture">
                 <pic:pic xmlns:pic="http://schemas.openxmlformats.org/drawingml/2006/picture">
                   <pic:nvPicPr>
-                    <pic:cNvPr id="6" name="Picture 6" descr="Diagram&#10;&#10;Description automatically generated"/>
+                    <pic:cNvPr id="26" name="Picture 26" descr="Graphical user interface, table&#10;&#10;Description automatically generated"/>
                     <pic:cNvPicPr/>
                   </pic:nvPicPr>
                   <pic:blipFill>
@@ -603,7 +1951,7 @@
                   <pic:spPr>
                     <a:xfrm>
                       <a:off x="0" y="0"/>
-                      <a:ext cx="4638995" cy="4041772"/>
+                      <a:ext cx="4397678" cy="4053757"/>
                     </a:xfrm>
                     <a:prstGeom prst="rect">
                       <a:avLst/>
@@ -615,265 +1963,20 @@
           </wp:inline>
         </w:drawing>
       </w:r>
-    </w:p>
-    <w:p>
-      <w:pPr>
-        <w:pStyle w:val="NoSpacing"/>
-        <w:jc w:val="both"/>
-        <w:rPr>
-          <w:rFonts w:ascii="Times New Roman" w:hAnsi="Times New Roman" w:cs="Times New Roman"/>
-          <w:sz w:val="24"/>
-          <w:szCs w:val="24"/>
-        </w:rPr>
-      </w:pPr>
-      <w:r>
-        <w:rPr>
-          <w:rFonts w:ascii="Times New Roman" w:hAnsi="Times New Roman" w:cs="Times New Roman"/>
-          <w:sz w:val="24"/>
-          <w:szCs w:val="24"/>
-        </w:rPr>
-        <w:t>A</w:t>
-      </w:r>
-      <w:r>
-        <w:rPr>
-          <w:rFonts w:ascii="Times New Roman" w:hAnsi="Times New Roman" w:cs="Times New Roman"/>
-          <w:sz w:val="24"/>
-          <w:szCs w:val="24"/>
-        </w:rPr>
-        <w:t>bove is the wireframe of what I envisioned my website to look like</w:t>
-      </w:r>
-      <w:r>
-        <w:rPr>
-          <w:rFonts w:ascii="Times New Roman" w:hAnsi="Times New Roman" w:cs="Times New Roman"/>
-          <w:sz w:val="24"/>
-          <w:szCs w:val="24"/>
-        </w:rPr>
-        <w:t>,</w:t>
-      </w:r>
-      <w:r>
-        <w:rPr>
-          <w:rFonts w:ascii="Times New Roman" w:hAnsi="Times New Roman" w:cs="Times New Roman"/>
-          <w:sz w:val="24"/>
-          <w:szCs w:val="24"/>
-        </w:rPr>
-        <w:t xml:space="preserve"> initially. My plan was to make a responsive, user friendly ecommerce website for a dessert shop. Being new to coding, I based my project and developed the initial code </w:t>
-      </w:r>
-      <w:r>
-        <w:rPr>
-          <w:rFonts w:ascii="Times New Roman" w:hAnsi="Times New Roman" w:cs="Times New Roman"/>
-          <w:sz w:val="24"/>
-          <w:szCs w:val="24"/>
-        </w:rPr>
-        <w:t>with assistance from instructions of the</w:t>
-      </w:r>
-      <w:r>
-        <w:rPr>
-          <w:rFonts w:ascii="Times New Roman" w:hAnsi="Times New Roman" w:cs="Times New Roman"/>
-          <w:sz w:val="24"/>
-          <w:szCs w:val="24"/>
-        </w:rPr>
-        <w:t xml:space="preserve"> NuCamp site that we worked</w:t>
-      </w:r>
-      <w:r>
-        <w:rPr>
-          <w:rFonts w:ascii="Times New Roman" w:hAnsi="Times New Roman" w:cs="Times New Roman"/>
-          <w:sz w:val="24"/>
-          <w:szCs w:val="24"/>
-        </w:rPr>
-        <w:t xml:space="preserve"> on during</w:t>
-      </w:r>
-      <w:r>
-        <w:rPr>
-          <w:rFonts w:ascii="Times New Roman" w:hAnsi="Times New Roman" w:cs="Times New Roman"/>
-          <w:sz w:val="24"/>
-          <w:szCs w:val="24"/>
-        </w:rPr>
-        <w:t xml:space="preserve"> class. </w:t>
-      </w:r>
-      <w:r>
-        <w:rPr>
-          <w:rFonts w:ascii="Times New Roman" w:hAnsi="Times New Roman" w:cs="Times New Roman"/>
-          <w:sz w:val="24"/>
-          <w:szCs w:val="24"/>
-        </w:rPr>
-        <w:t xml:space="preserve">I found myself referring </w:t>
-      </w:r>
-      <w:r>
-        <w:rPr>
-          <w:rFonts w:ascii="Times New Roman" w:hAnsi="Times New Roman" w:cs="Times New Roman"/>
-          <w:sz w:val="24"/>
-          <w:szCs w:val="24"/>
-        </w:rPr>
-        <w:t xml:space="preserve">to a lot of documentation through my google searches. I went to various websites and inspected the code </w:t>
-      </w:r>
-      <w:r>
-        <w:rPr>
-          <w:rFonts w:ascii="Times New Roman" w:hAnsi="Times New Roman" w:cs="Times New Roman"/>
-          <w:sz w:val="24"/>
-          <w:szCs w:val="24"/>
-        </w:rPr>
-        <w:t xml:space="preserve">to understand how to incorporate it in my own project. </w:t>
-      </w:r>
-      <w:r>
-        <w:rPr>
-          <w:rFonts w:ascii="Times New Roman" w:hAnsi="Times New Roman" w:cs="Times New Roman"/>
-          <w:sz w:val="24"/>
-          <w:szCs w:val="24"/>
-        </w:rPr>
-        <w:t xml:space="preserve">The initial hurdle I faced was to link the project to github and to </w:t>
-      </w:r>
-      <w:r>
-        <w:rPr>
-          <w:rFonts w:ascii="Times New Roman" w:hAnsi="Times New Roman" w:cs="Times New Roman"/>
-          <w:sz w:val="24"/>
-          <w:szCs w:val="24"/>
-        </w:rPr>
-        <w:t>download node modules</w:t>
-      </w:r>
-      <w:r>
-        <w:rPr>
-          <w:rFonts w:ascii="Times New Roman" w:hAnsi="Times New Roman" w:cs="Times New Roman"/>
-          <w:sz w:val="24"/>
-          <w:szCs w:val="24"/>
-        </w:rPr>
-        <w:t xml:space="preserve"> and package.json for the project. During the class, since the steps were laid out for us, I did not clearly understand their role. As I worked through </w:t>
-      </w:r>
-      <w:r>
-        <w:rPr>
-          <w:rFonts w:ascii="Times New Roman" w:hAnsi="Times New Roman" w:cs="Times New Roman"/>
-          <w:sz w:val="24"/>
-          <w:szCs w:val="24"/>
-        </w:rPr>
-        <w:t>them for my portfolio project,</w:t>
-      </w:r>
-      <w:r>
-        <w:rPr>
-          <w:rFonts w:ascii="Times New Roman" w:hAnsi="Times New Roman" w:cs="Times New Roman"/>
-          <w:sz w:val="24"/>
-          <w:szCs w:val="24"/>
-        </w:rPr>
-        <w:t xml:space="preserve"> with the assistance from my instructor, I had</w:t>
-      </w:r>
-      <w:r>
-        <w:rPr>
-          <w:rFonts w:ascii="Times New Roman" w:hAnsi="Times New Roman" w:cs="Times New Roman"/>
-          <w:sz w:val="24"/>
-          <w:szCs w:val="24"/>
-        </w:rPr>
-        <w:t xml:space="preserve"> more</w:t>
-      </w:r>
-      <w:r>
-        <w:rPr>
-          <w:rFonts w:ascii="Times New Roman" w:hAnsi="Times New Roman" w:cs="Times New Roman"/>
-          <w:sz w:val="24"/>
-          <w:szCs w:val="24"/>
-        </w:rPr>
-        <w:t xml:space="preserve"> clarification on their importance. </w:t>
-      </w:r>
-      <w:r>
-        <w:rPr>
-          <w:rFonts w:ascii="Times New Roman" w:hAnsi="Times New Roman" w:cs="Times New Roman"/>
-          <w:sz w:val="24"/>
-          <w:szCs w:val="24"/>
-        </w:rPr>
-        <w:t xml:space="preserve">I faced challenges throughout the project from getting features like the carousel, accordion and tables to work right to simpler things like coding different buttons and icons. </w:t>
-      </w:r>
-      <w:r>
-        <w:rPr>
-          <w:rFonts w:ascii="Times New Roman" w:hAnsi="Times New Roman" w:cs="Times New Roman"/>
-          <w:sz w:val="24"/>
-          <w:szCs w:val="24"/>
-        </w:rPr>
-        <w:t xml:space="preserve">The responsiveness of the site was another big issue which I faced. I noticed that as I made changes to my code, it occasionally impacted the way my site looked on an xs screen. I had to revisit my code from time to time to make changes. </w:t>
-      </w:r>
-      <w:r>
-        <w:rPr>
-          <w:rFonts w:ascii="Times New Roman" w:hAnsi="Times New Roman" w:cs="Times New Roman"/>
-          <w:sz w:val="24"/>
-          <w:szCs w:val="24"/>
-        </w:rPr>
-        <w:t>Documentation and google searches helped me to overcome these hurdles. My initial plan, as you see above, was to make a shopping cart and a separate gallery.</w:t>
-      </w:r>
-      <w:r>
-        <w:rPr>
-          <w:rFonts w:ascii="Times New Roman" w:hAnsi="Times New Roman" w:cs="Times New Roman"/>
-          <w:sz w:val="24"/>
-          <w:szCs w:val="24"/>
-        </w:rPr>
-        <w:t xml:space="preserve"> I also planned to make a menu that would allow adding items to the cart directly.</w:t>
-      </w:r>
-      <w:r>
-        <w:rPr>
-          <w:rFonts w:ascii="Times New Roman" w:hAnsi="Times New Roman" w:cs="Times New Roman"/>
-          <w:sz w:val="24"/>
-          <w:szCs w:val="24"/>
-        </w:rPr>
-        <w:t xml:space="preserve"> The biggest enemy </w:t>
-      </w:r>
-      <w:r>
-        <w:rPr>
-          <w:rFonts w:ascii="Times New Roman" w:hAnsi="Times New Roman" w:cs="Times New Roman"/>
-          <w:sz w:val="24"/>
-          <w:szCs w:val="24"/>
-        </w:rPr>
-        <w:t>in my opinion</w:t>
-      </w:r>
-      <w:r>
-        <w:rPr>
-          <w:rFonts w:ascii="Times New Roman" w:hAnsi="Times New Roman" w:cs="Times New Roman"/>
-          <w:sz w:val="24"/>
-          <w:szCs w:val="24"/>
-        </w:rPr>
-        <w:t xml:space="preserve"> was time! I did not have enough time to make a responsive cart so I decided to make a static site instead with only information that the user needs. I decided to move the gallery </w:t>
-      </w:r>
-      <w:r>
-        <w:rPr>
-          <w:rFonts w:ascii="Times New Roman" w:hAnsi="Times New Roman" w:cs="Times New Roman"/>
-          <w:sz w:val="24"/>
-          <w:szCs w:val="24"/>
-        </w:rPr>
-        <w:t>from a separate page</w:t>
-      </w:r>
-      <w:r>
-        <w:rPr>
-          <w:rFonts w:ascii="Times New Roman" w:hAnsi="Times New Roman" w:cs="Times New Roman"/>
-          <w:sz w:val="24"/>
-          <w:szCs w:val="24"/>
-        </w:rPr>
-        <w:t xml:space="preserve"> to the home page instead. </w:t>
-      </w:r>
-      <w:r>
-        <w:rPr>
-          <w:rFonts w:ascii="Times New Roman" w:hAnsi="Times New Roman" w:cs="Times New Roman"/>
-          <w:sz w:val="24"/>
-          <w:szCs w:val="24"/>
-        </w:rPr>
-        <w:t xml:space="preserve">The menu was turning out to be a lengthy page. To make it more user friendly, I decided to use the accordion method to concise it and divide it into categories. I decided to code all the footer and content email and phone buttons such that they work from the website in order to improve user experience. Below are screenshots of what my site looks like after all the changes in the xl and xs view ports.  </w:t>
-      </w:r>
-    </w:p>
-    <w:p>
-      <w:pPr>
-        <w:pStyle w:val="NoSpacing"/>
-        <w:jc w:val="both"/>
-        <w:rPr>
-          <w:rFonts w:ascii="Times New Roman" w:hAnsi="Times New Roman" w:cs="Times New Roman"/>
-          <w:sz w:val="24"/>
-          <w:szCs w:val="24"/>
-        </w:rPr>
-      </w:pPr>
-      <w:r>
-        <w:rPr>
-          <w:rFonts w:ascii="Times New Roman" w:hAnsi="Times New Roman" w:cs="Times New Roman"/>
+      <w:r>
+        <w:rPr>
+          <w:rFonts w:ascii="Times New Roman" w:hAnsi="Times New Roman" w:cs="Times New Roman"/>
+          <w:b/>
+          <w:bCs/>
           <w:noProof/>
           <w:sz w:val="24"/>
           <w:szCs w:val="24"/>
         </w:rPr>
-        <w:lastRenderedPageBreak/>
         <w:drawing>
-          <wp:inline distT="0" distB="0" distL="0" distR="0" wp14:anchorId="5E7BA7A8" wp14:editId="775638E2">
-            <wp:extent cx="3538220" cy="3227870"/>
-            <wp:effectExtent l="0" t="0" r="5080" b="0"/>
-            <wp:docPr id="16" name="Picture 16" descr="Website, calendar&#10;&#10;Description automatically generated"/>
+          <wp:inline distT="0" distB="0" distL="0" distR="0" wp14:anchorId="6CC0C52B" wp14:editId="0A38B512">
+            <wp:extent cx="1457325" cy="5196840"/>
+            <wp:effectExtent l="0" t="0" r="9525" b="3810"/>
+            <wp:docPr id="27" name="Picture 27" descr="Graphical user interface&#10;&#10;Description automatically generated"/>
             <wp:cNvGraphicFramePr>
               <a:graphicFrameLocks xmlns:a="http://schemas.openxmlformats.org/drawingml/2006/main" noChangeAspect="1"/>
             </wp:cNvGraphicFramePr>
@@ -881,7 +1984,7 @@
               <a:graphicData uri="http://schemas.openxmlformats.org/drawingml/2006/picture">
                 <pic:pic xmlns:pic="http://schemas.openxmlformats.org/drawingml/2006/picture">
                   <pic:nvPicPr>
-                    <pic:cNvPr id="16" name="Picture 16" descr="Website, calendar&#10;&#10;Description automatically generated"/>
+                    <pic:cNvPr id="27" name="Picture 27" descr="Graphical user interface&#10;&#10;Description automatically generated"/>
                     <pic:cNvPicPr/>
                   </pic:nvPicPr>
                   <pic:blipFill>
@@ -899,7 +2002,7 @@
                   <pic:spPr>
                     <a:xfrm>
                       <a:off x="0" y="0"/>
-                      <a:ext cx="3544022" cy="3233163"/>
+                      <a:ext cx="1457562" cy="5197685"/>
                     </a:xfrm>
                     <a:prstGeom prst="rect">
                       <a:avLst/>
@@ -911,18 +2014,67 @@
           </wp:inline>
         </w:drawing>
       </w:r>
-      <w:r>
-        <w:rPr>
-          <w:rFonts w:ascii="Times New Roman" w:hAnsi="Times New Roman" w:cs="Times New Roman"/>
+    </w:p>
+    <w:p>
+      <w:pPr>
+        <w:pStyle w:val="NoSpacing"/>
+        <w:rPr>
+          <w:rFonts w:ascii="Times New Roman" w:hAnsi="Times New Roman" w:cs="Times New Roman"/>
+          <w:b/>
+          <w:bCs/>
+          <w:sz w:val="24"/>
+          <w:szCs w:val="24"/>
+        </w:rPr>
+      </w:pPr>
+    </w:p>
+    <w:p>
+      <w:pPr>
+        <w:pStyle w:val="NoSpacing"/>
+        <w:rPr>
+          <w:rFonts w:ascii="Times New Roman" w:hAnsi="Times New Roman" w:cs="Times New Roman"/>
+          <w:b/>
+          <w:bCs/>
+          <w:sz w:val="24"/>
+          <w:szCs w:val="24"/>
+        </w:rPr>
+      </w:pPr>
+      <w:r>
+        <w:rPr>
+          <w:rFonts w:ascii="Times New Roman" w:hAnsi="Times New Roman" w:cs="Times New Roman"/>
+          <w:b/>
+          <w:bCs/>
+          <w:sz w:val="24"/>
+          <w:szCs w:val="24"/>
+        </w:rPr>
+        <w:lastRenderedPageBreak/>
+        <w:t>Wireframe: Contact Us/Feedback Page</w:t>
+      </w:r>
+    </w:p>
+    <w:p>
+      <w:pPr>
+        <w:pStyle w:val="NoSpacing"/>
+        <w:rPr>
+          <w:rFonts w:ascii="Times New Roman" w:hAnsi="Times New Roman" w:cs="Times New Roman"/>
+          <w:b/>
+          <w:bCs/>
+          <w:sz w:val="24"/>
+          <w:szCs w:val="24"/>
+        </w:rPr>
+      </w:pPr>
+      <w:r>
+        <w:rPr>
+          <w:rFonts w:ascii="Times New Roman" w:hAnsi="Times New Roman" w:cs="Times New Roman"/>
+          <w:b/>
+          <w:bCs/>
           <w:noProof/>
           <w:sz w:val="24"/>
           <w:szCs w:val="24"/>
         </w:rPr>
         <w:drawing>
-          <wp:inline distT="0" distB="0" distL="0" distR="0" wp14:anchorId="250A34FA" wp14:editId="3654CB1C">
-            <wp:extent cx="1829055" cy="7640116"/>
-            <wp:effectExtent l="0" t="0" r="0" b="0"/>
-            <wp:docPr id="17" name="Picture 17" descr="Graphical user interface, text, application, chat or text message&#10;&#10;Description automatically generated"/>
+          <wp:inline distT="0" distB="0" distL="0" distR="0" wp14:anchorId="290C53C0" wp14:editId="259882AA">
+            <wp:extent cx="4250575" cy="2697480"/>
+            <wp:effectExtent l="0" t="0" r="0" b="7620"/>
+            <wp:docPr id="4" name="Picture 4" descr="Graphical user interface, application&#10;&#10;Description automatically generated"/>
             <wp:cNvGraphicFramePr>
               <a:graphicFrameLocks xmlns:a="http://schemas.openxmlformats.org/drawingml/2006/main" noChangeAspect="1"/>
             </wp:cNvGraphicFramePr>
@@ -930,11 +2082,11 @@
               <a:graphicData uri="http://schemas.openxmlformats.org/drawingml/2006/picture">
                 <pic:pic xmlns:pic="http://schemas.openxmlformats.org/drawingml/2006/picture">
                   <pic:nvPicPr>
-                    <pic:cNvPr id="17" name="Picture 17" descr="Graphical user interface, text, application, chat or text message&#10;&#10;Description automatically generated"/>
+                    <pic:cNvPr id="4" name="Picture 4" descr="Graphical user interface, application&#10;&#10;Description automatically generated"/>
                     <pic:cNvPicPr/>
                   </pic:nvPicPr>
                   <pic:blipFill>
-                    <a:blip r:embed="rId12">
+                    <a:blip r:embed="rId12" cstate="print">
                       <a:extLst>
                         <a:ext uri="{28A0092B-C50C-407E-A947-70E740481C1C}">
                           <a14:useLocalDpi xmlns:a14="http://schemas.microsoft.com/office/drawing/2010/main" val="0"/>
@@ -948,7 +2100,7 @@
                   <pic:spPr>
                     <a:xfrm>
                       <a:off x="0" y="0"/>
-                      <a:ext cx="1829055" cy="7640116"/>
+                      <a:ext cx="4265826" cy="2707158"/>
                     </a:xfrm>
                     <a:prstGeom prst="rect">
                       <a:avLst/>
@@ -964,6 +2116,18 @@
     <w:p>
       <w:pPr>
         <w:pStyle w:val="NoSpacing"/>
+        <w:rPr>
+          <w:rFonts w:ascii="Times New Roman" w:hAnsi="Times New Roman" w:cs="Times New Roman"/>
+          <w:b/>
+          <w:bCs/>
+          <w:sz w:val="24"/>
+          <w:szCs w:val="24"/>
+        </w:rPr>
+      </w:pPr>
+    </w:p>
+    <w:p>
+      <w:pPr>
+        <w:pStyle w:val="NoSpacing"/>
         <w:jc w:val="both"/>
         <w:rPr>
           <w:rFonts w:ascii="Times New Roman" w:hAnsi="Times New Roman" w:cs="Times New Roman"/>
@@ -978,10 +2142,22 @@
         <w:jc w:val="both"/>
         <w:rPr>
           <w:rFonts w:ascii="Times New Roman" w:hAnsi="Times New Roman" w:cs="Times New Roman"/>
-          <w:sz w:val="24"/>
-          <w:szCs w:val="24"/>
-        </w:rPr>
-      </w:pPr>
+          <w:b/>
+          <w:bCs/>
+          <w:sz w:val="24"/>
+          <w:szCs w:val="24"/>
+        </w:rPr>
+      </w:pPr>
+      <w:r>
+        <w:rPr>
+          <w:rFonts w:ascii="Times New Roman" w:hAnsi="Times New Roman" w:cs="Times New Roman"/>
+          <w:b/>
+          <w:bCs/>
+          <w:sz w:val="24"/>
+          <w:szCs w:val="24"/>
+        </w:rPr>
+        <w:t>Actual Site: Contact Us Page (Desktop and Mobile View)</w:t>
+      </w:r>
     </w:p>
     <w:p>
       <w:pPr>
@@ -993,6 +2169,17 @@
           <w:szCs w:val="24"/>
         </w:rPr>
       </w:pPr>
+    </w:p>
+    <w:p>
+      <w:pPr>
+        <w:pStyle w:val="NoSpacing"/>
+        <w:jc w:val="both"/>
+        <w:rPr>
+          <w:rFonts w:ascii="Times New Roman" w:hAnsi="Times New Roman" w:cs="Times New Roman"/>
+          <w:sz w:val="24"/>
+          <w:szCs w:val="24"/>
+        </w:rPr>
+      </w:pPr>
       <w:r>
         <w:rPr>
           <w:rFonts w:ascii="Times New Roman" w:hAnsi="Times New Roman" w:cs="Times New Roman"/>
@@ -1000,12 +2187,11 @@
           <w:sz w:val="24"/>
           <w:szCs w:val="24"/>
         </w:rPr>
-        <w:lastRenderedPageBreak/>
         <w:drawing>
-          <wp:inline distT="0" distB="0" distL="0" distR="0" wp14:anchorId="74D5030C" wp14:editId="424F8E78">
-            <wp:extent cx="4372969" cy="4030980"/>
-            <wp:effectExtent l="0" t="0" r="8890" b="7620"/>
-            <wp:docPr id="18" name="Picture 18" descr="Graphical user interface, table&#10;&#10;Description automatically generated"/>
+          <wp:inline distT="0" distB="0" distL="0" distR="0" wp14:anchorId="60104C20" wp14:editId="2B3422B2">
+            <wp:extent cx="3754755" cy="3946903"/>
+            <wp:effectExtent l="0" t="0" r="0" b="0"/>
+            <wp:docPr id="20" name="Picture 20" descr="Graphical user interface, text&#10;&#10;Description automatically generated"/>
             <wp:cNvGraphicFramePr>
               <a:graphicFrameLocks xmlns:a="http://schemas.openxmlformats.org/drawingml/2006/main" noChangeAspect="1"/>
             </wp:cNvGraphicFramePr>
@@ -1013,11 +2199,11 @@
               <a:graphicData uri="http://schemas.openxmlformats.org/drawingml/2006/picture">
                 <pic:pic xmlns:pic="http://schemas.openxmlformats.org/drawingml/2006/picture">
                   <pic:nvPicPr>
-                    <pic:cNvPr id="18" name="Picture 18" descr="Graphical user interface, table&#10;&#10;Description automatically generated"/>
+                    <pic:cNvPr id="20" name="Picture 20" descr="Graphical user interface, text&#10;&#10;Description automatically generated"/>
                     <pic:cNvPicPr/>
                   </pic:nvPicPr>
                   <pic:blipFill>
-                    <a:blip r:embed="rId13">
+                    <a:blip r:embed="rId13" cstate="print">
                       <a:extLst>
                         <a:ext uri="{28A0092B-C50C-407E-A947-70E740481C1C}">
                           <a14:useLocalDpi xmlns:a14="http://schemas.microsoft.com/office/drawing/2010/main" val="0"/>
@@ -1031,7 +2217,7 @@
                   <pic:spPr>
                     <a:xfrm>
                       <a:off x="0" y="0"/>
-                      <a:ext cx="4401616" cy="4057387"/>
+                      <a:ext cx="3769846" cy="3962767"/>
                     </a:xfrm>
                     <a:prstGeom prst="rect">
                       <a:avLst/>
@@ -1051,10 +2237,10 @@
           <w:szCs w:val="24"/>
         </w:rPr>
         <w:drawing>
-          <wp:inline distT="0" distB="0" distL="0" distR="0" wp14:anchorId="616CDD2E" wp14:editId="6BB63503">
-            <wp:extent cx="1457528" cy="7363853"/>
-            <wp:effectExtent l="0" t="0" r="9525" b="8890"/>
-            <wp:docPr id="19" name="Picture 19" descr="Graphical user interface&#10;&#10;Description automatically generated"/>
+          <wp:inline distT="0" distB="0" distL="0" distR="0" wp14:anchorId="29B841F3" wp14:editId="5D8BE1E7">
+            <wp:extent cx="2076450" cy="3916680"/>
+            <wp:effectExtent l="0" t="0" r="0" b="7620"/>
+            <wp:docPr id="21" name="Picture 21" descr="A screenshot of a menu&#10;&#10;Description automatically generated with low confidence"/>
             <wp:cNvGraphicFramePr>
               <a:graphicFrameLocks xmlns:a="http://schemas.openxmlformats.org/drawingml/2006/main" noChangeAspect="1"/>
             </wp:cNvGraphicFramePr>
@@ -1062,7 +2248,7 @@
               <a:graphicData uri="http://schemas.openxmlformats.org/drawingml/2006/picture">
                 <pic:pic xmlns:pic="http://schemas.openxmlformats.org/drawingml/2006/picture">
                   <pic:nvPicPr>
-                    <pic:cNvPr id="19" name="Picture 19" descr="Graphical user interface&#10;&#10;Description automatically generated"/>
+                    <pic:cNvPr id="21" name="Picture 21" descr="A screenshot of a menu&#10;&#10;Description automatically generated with low confidence"/>
                     <pic:cNvPicPr/>
                   </pic:nvPicPr>
                   <pic:blipFill>
@@ -1080,7 +2266,7 @@
                   <pic:spPr>
                     <a:xfrm>
                       <a:off x="0" y="0"/>
-                      <a:ext cx="1457528" cy="7363853"/>
+                      <a:ext cx="2076745" cy="3917237"/>
                     </a:xfrm>
                     <a:prstGeom prst="rect">
                       <a:avLst/>
@@ -1110,6 +2296,82 @@
         <w:jc w:val="both"/>
         <w:rPr>
           <w:rFonts w:ascii="Times New Roman" w:hAnsi="Times New Roman" w:cs="Times New Roman"/>
+          <w:b/>
+          <w:bCs/>
+          <w:sz w:val="24"/>
+          <w:szCs w:val="24"/>
+        </w:rPr>
+      </w:pPr>
+    </w:p>
+    <w:p>
+      <w:pPr>
+        <w:pStyle w:val="NoSpacing"/>
+        <w:jc w:val="both"/>
+        <w:rPr>
+          <w:rFonts w:ascii="Times New Roman" w:hAnsi="Times New Roman" w:cs="Times New Roman"/>
+          <w:b/>
+          <w:bCs/>
+          <w:sz w:val="24"/>
+          <w:szCs w:val="24"/>
+        </w:rPr>
+      </w:pPr>
+    </w:p>
+    <w:p>
+      <w:pPr>
+        <w:pStyle w:val="NoSpacing"/>
+        <w:jc w:val="both"/>
+        <w:rPr>
+          <w:rFonts w:ascii="Times New Roman" w:hAnsi="Times New Roman" w:cs="Times New Roman"/>
+          <w:b/>
+          <w:bCs/>
+          <w:sz w:val="24"/>
+          <w:szCs w:val="24"/>
+        </w:rPr>
+      </w:pPr>
+    </w:p>
+    <w:p>
+      <w:pPr>
+        <w:pStyle w:val="NoSpacing"/>
+        <w:jc w:val="both"/>
+        <w:rPr>
+          <w:rFonts w:ascii="Times New Roman" w:hAnsi="Times New Roman" w:cs="Times New Roman"/>
+          <w:b/>
+          <w:bCs/>
+          <w:sz w:val="24"/>
+          <w:szCs w:val="24"/>
+        </w:rPr>
+      </w:pPr>
+      <w:r>
+        <w:rPr>
+          <w:rFonts w:ascii="Times New Roman" w:hAnsi="Times New Roman" w:cs="Times New Roman"/>
+          <w:b/>
+          <w:bCs/>
+          <w:sz w:val="24"/>
+          <w:szCs w:val="24"/>
+        </w:rPr>
+        <w:lastRenderedPageBreak/>
+        <w:t>Actual Site: Feedback Page (Desktop and Mobile View)</w:t>
+      </w:r>
+    </w:p>
+    <w:p>
+      <w:pPr>
+        <w:pStyle w:val="NoSpacing"/>
+        <w:jc w:val="both"/>
+        <w:rPr>
+          <w:rFonts w:ascii="Times New Roman" w:hAnsi="Times New Roman" w:cs="Times New Roman"/>
+          <w:b/>
+          <w:bCs/>
+          <w:sz w:val="24"/>
+          <w:szCs w:val="24"/>
+        </w:rPr>
+      </w:pPr>
+    </w:p>
+    <w:p>
+      <w:pPr>
+        <w:pStyle w:val="NoSpacing"/>
+        <w:jc w:val="both"/>
+        <w:rPr>
+          <w:rFonts w:ascii="Times New Roman" w:hAnsi="Times New Roman" w:cs="Times New Roman"/>
           <w:sz w:val="24"/>
           <w:szCs w:val="24"/>
         </w:rPr>
@@ -1121,12 +2383,11 @@
           <w:sz w:val="24"/>
           <w:szCs w:val="24"/>
         </w:rPr>
-        <w:lastRenderedPageBreak/>
         <w:drawing>
-          <wp:inline distT="0" distB="0" distL="0" distR="0" wp14:anchorId="60104C20" wp14:editId="215C0968">
-            <wp:extent cx="3755179" cy="2270760"/>
-            <wp:effectExtent l="0" t="0" r="0" b="0"/>
-            <wp:docPr id="20" name="Picture 20" descr="Graphical user interface, text&#10;&#10;Description automatically generated"/>
+          <wp:inline distT="0" distB="0" distL="0" distR="0" wp14:anchorId="609AE4C4" wp14:editId="2C4DEB86">
+            <wp:extent cx="3969338" cy="5440045"/>
+            <wp:effectExtent l="0" t="0" r="0" b="8255"/>
+            <wp:docPr id="22" name="Picture 22" descr="Graphical user interface, website&#10;&#10;Description automatically generated"/>
             <wp:cNvGraphicFramePr>
               <a:graphicFrameLocks xmlns:a="http://schemas.openxmlformats.org/drawingml/2006/main" noChangeAspect="1"/>
             </wp:cNvGraphicFramePr>
@@ -1134,11 +2395,11 @@
               <a:graphicData uri="http://schemas.openxmlformats.org/drawingml/2006/picture">
                 <pic:pic xmlns:pic="http://schemas.openxmlformats.org/drawingml/2006/picture">
                   <pic:nvPicPr>
-                    <pic:cNvPr id="20" name="Picture 20" descr="Graphical user interface, text&#10;&#10;Description automatically generated"/>
+                    <pic:cNvPr id="22" name="Picture 22" descr="Graphical user interface, website&#10;&#10;Description automatically generated"/>
                     <pic:cNvPicPr/>
                   </pic:nvPicPr>
                   <pic:blipFill>
-                    <a:blip r:embed="rId15" cstate="print">
+                    <a:blip r:embed="rId15">
                       <a:extLst>
                         <a:ext uri="{28A0092B-C50C-407E-A947-70E740481C1C}">
                           <a14:useLocalDpi xmlns:a14="http://schemas.microsoft.com/office/drawing/2010/main" val="0"/>
@@ -1152,7 +2413,7 @@
                   <pic:spPr>
                     <a:xfrm>
                       <a:off x="0" y="0"/>
-                      <a:ext cx="3762653" cy="2275279"/>
+                      <a:ext cx="4028121" cy="5520608"/>
                     </a:xfrm>
                     <a:prstGeom prst="rect">
                       <a:avLst/>
@@ -1172,10 +2433,10 @@
           <w:szCs w:val="24"/>
         </w:rPr>
         <w:drawing>
-          <wp:inline distT="0" distB="0" distL="0" distR="0" wp14:anchorId="29B841F3" wp14:editId="238EBF32">
-            <wp:extent cx="2076740" cy="7421011"/>
-            <wp:effectExtent l="0" t="0" r="0" b="8890"/>
-            <wp:docPr id="21" name="Picture 21" descr="A screenshot of a menu&#10;&#10;Description automatically generated with low confidence"/>
+          <wp:inline distT="0" distB="0" distL="0" distR="0" wp14:anchorId="43916276" wp14:editId="09C5F4C5">
+            <wp:extent cx="1866900" cy="5471158"/>
+            <wp:effectExtent l="0" t="0" r="0" b="0"/>
+            <wp:docPr id="23" name="Picture 23" descr="Graphical user interface, application&#10;&#10;Description automatically generated"/>
             <wp:cNvGraphicFramePr>
               <a:graphicFrameLocks xmlns:a="http://schemas.openxmlformats.org/drawingml/2006/main" noChangeAspect="1"/>
             </wp:cNvGraphicFramePr>
@@ -1183,7 +2444,7 @@
               <a:graphicData uri="http://schemas.openxmlformats.org/drawingml/2006/picture">
                 <pic:pic xmlns:pic="http://schemas.openxmlformats.org/drawingml/2006/picture">
                   <pic:nvPicPr>
-                    <pic:cNvPr id="21" name="Picture 21" descr="A screenshot of a menu&#10;&#10;Description automatically generated with low confidence"/>
+                    <pic:cNvPr id="23" name="Picture 23" descr="Graphical user interface, application&#10;&#10;Description automatically generated"/>
                     <pic:cNvPicPr/>
                   </pic:nvPicPr>
                   <pic:blipFill>
@@ -1201,7 +2462,7 @@
                   <pic:spPr>
                     <a:xfrm>
                       <a:off x="0" y="0"/>
-                      <a:ext cx="2076740" cy="7421011"/>
+                      <a:ext cx="1869032" cy="5477407"/>
                     </a:xfrm>
                     <a:prstGeom prst="rect">
                       <a:avLst/>
@@ -1220,200 +2481,443 @@
         <w:jc w:val="both"/>
         <w:rPr>
           <w:rFonts w:ascii="Times New Roman" w:hAnsi="Times New Roman" w:cs="Times New Roman"/>
-          <w:sz w:val="24"/>
-          <w:szCs w:val="24"/>
-        </w:rPr>
-      </w:pPr>
-      <w:r>
-        <w:rPr>
-          <w:rFonts w:ascii="Times New Roman" w:hAnsi="Times New Roman" w:cs="Times New Roman"/>
-          <w:noProof/>
+          <w:b/>
+          <w:bCs/>
+          <w:sz w:val="24"/>
+          <w:szCs w:val="24"/>
+        </w:rPr>
+      </w:pPr>
+    </w:p>
+    <w:p>
+      <w:pPr>
+        <w:pStyle w:val="NoSpacing"/>
+        <w:jc w:val="both"/>
+        <w:rPr>
+          <w:rFonts w:ascii="Times New Roman" w:hAnsi="Times New Roman" w:cs="Times New Roman"/>
+          <w:b/>
+          <w:bCs/>
+          <w:sz w:val="24"/>
+          <w:szCs w:val="24"/>
+        </w:rPr>
+      </w:pPr>
+    </w:p>
+    <w:p>
+      <w:pPr>
+        <w:pStyle w:val="NoSpacing"/>
+        <w:jc w:val="both"/>
+        <w:rPr>
+          <w:rFonts w:ascii="Times New Roman" w:hAnsi="Times New Roman" w:cs="Times New Roman"/>
+          <w:b/>
+          <w:bCs/>
+          <w:sz w:val="24"/>
+          <w:szCs w:val="24"/>
+        </w:rPr>
+      </w:pPr>
+    </w:p>
+    <w:p>
+      <w:pPr>
+        <w:pStyle w:val="NoSpacing"/>
+        <w:jc w:val="both"/>
+        <w:rPr>
+          <w:rFonts w:ascii="Times New Roman" w:hAnsi="Times New Roman" w:cs="Times New Roman"/>
+          <w:b/>
+          <w:bCs/>
+          <w:sz w:val="24"/>
+          <w:szCs w:val="24"/>
+        </w:rPr>
+      </w:pPr>
+      <w:r>
+        <w:rPr>
+          <w:rFonts w:ascii="Times New Roman" w:hAnsi="Times New Roman" w:cs="Times New Roman"/>
+          <w:b/>
+          <w:bCs/>
+          <w:sz w:val="24"/>
+          <w:szCs w:val="24"/>
+        </w:rPr>
+        <w:t>3. Conclusions</w:t>
+      </w:r>
+    </w:p>
+    <w:p>
+      <w:pPr>
+        <w:pStyle w:val="NoSpacing"/>
+        <w:jc w:val="both"/>
+        <w:rPr>
+          <w:rFonts w:ascii="Times New Roman" w:hAnsi="Times New Roman" w:cs="Times New Roman"/>
+          <w:b/>
+          <w:bCs/>
+          <w:sz w:val="24"/>
+          <w:szCs w:val="24"/>
+        </w:rPr>
+      </w:pPr>
+      <w:r>
+        <w:rPr>
+          <w:rFonts w:ascii="Times New Roman" w:hAnsi="Times New Roman" w:cs="Times New Roman"/>
+          <w:b/>
+          <w:bCs/>
+          <w:sz w:val="24"/>
+          <w:szCs w:val="24"/>
+        </w:rPr>
+        <w:t>Discuss what you personally learned from your project.</w:t>
+      </w:r>
+      <w:r>
+        <w:rPr>
+          <w:rFonts w:ascii="Times New Roman" w:hAnsi="Times New Roman" w:cs="Times New Roman"/>
+          <w:b/>
+          <w:bCs/>
+          <w:sz w:val="24"/>
+          <w:szCs w:val="24"/>
+        </w:rPr>
+        <w:t xml:space="preserve"> </w:t>
+      </w:r>
+      <w:r>
+        <w:rPr>
+          <w:rFonts w:ascii="Times New Roman" w:hAnsi="Times New Roman" w:cs="Times New Roman"/>
+          <w:b/>
+          <w:bCs/>
+          <w:sz w:val="24"/>
+          <w:szCs w:val="24"/>
+        </w:rPr>
+        <w:t>Discuss the best features and the shortcomings of the project.</w:t>
+      </w:r>
+      <w:r>
+        <w:rPr>
+          <w:rFonts w:ascii="Times New Roman" w:hAnsi="Times New Roman" w:cs="Times New Roman"/>
+          <w:b/>
+          <w:bCs/>
+          <w:sz w:val="24"/>
+          <w:szCs w:val="24"/>
+        </w:rPr>
+        <w:t xml:space="preserve"> </w:t>
+      </w:r>
+      <w:r>
+        <w:rPr>
+          <w:rFonts w:ascii="Times New Roman" w:hAnsi="Times New Roman" w:cs="Times New Roman"/>
+          <w:b/>
+          <w:bCs/>
+          <w:sz w:val="24"/>
+          <w:szCs w:val="24"/>
+        </w:rPr>
+        <w:t>Discuss any choices that you might have made differently, in hindsight after completing the project.</w:t>
+      </w:r>
+    </w:p>
+    <w:p>
+      <w:pPr>
+        <w:pStyle w:val="NoSpacing"/>
+        <w:jc w:val="both"/>
+        <w:rPr>
+          <w:rFonts w:ascii="Times New Roman" w:hAnsi="Times New Roman" w:cs="Times New Roman"/>
+          <w:sz w:val="24"/>
+          <w:szCs w:val="24"/>
+        </w:rPr>
+      </w:pPr>
+      <w:r>
+        <w:rPr>
+          <w:rFonts w:ascii="Times New Roman" w:hAnsi="Times New Roman" w:cs="Times New Roman"/>
+          <w:sz w:val="24"/>
+          <w:szCs w:val="24"/>
+        </w:rPr>
+        <w:t xml:space="preserve">The best feature of my project, according to me is the </w:t>
+      </w:r>
+      <w:r>
+        <w:rPr>
+          <w:rFonts w:ascii="Times New Roman" w:hAnsi="Times New Roman" w:cs="Times New Roman"/>
+          <w:sz w:val="24"/>
+          <w:szCs w:val="24"/>
+        </w:rPr>
+        <w:t>m</w:t>
+      </w:r>
+      <w:r>
+        <w:rPr>
+          <w:rFonts w:ascii="Times New Roman" w:hAnsi="Times New Roman" w:cs="Times New Roman"/>
+          <w:sz w:val="24"/>
+          <w:szCs w:val="24"/>
+        </w:rPr>
+        <w:t xml:space="preserve">enu. It incorporates card, </w:t>
+      </w:r>
+      <w:r>
+        <w:rPr>
+          <w:rFonts w:ascii="Times New Roman" w:hAnsi="Times New Roman" w:cs="Times New Roman"/>
+          <w:sz w:val="24"/>
+          <w:szCs w:val="24"/>
+        </w:rPr>
+        <w:t>accordion,</w:t>
+      </w:r>
+      <w:r>
+        <w:rPr>
+          <w:rFonts w:ascii="Times New Roman" w:hAnsi="Times New Roman" w:cs="Times New Roman"/>
+          <w:sz w:val="24"/>
+          <w:szCs w:val="24"/>
+        </w:rPr>
+        <w:t xml:space="preserve"> and table all in one page. </w:t>
+      </w:r>
+      <w:r>
+        <w:rPr>
+          <w:rFonts w:ascii="Times New Roman" w:hAnsi="Times New Roman" w:cs="Times New Roman"/>
+          <w:sz w:val="24"/>
+          <w:szCs w:val="24"/>
+        </w:rPr>
+        <w:t xml:space="preserve">It is responsive and captures a lot of information without being too overwhelming for the user. </w:t>
+      </w:r>
+      <w:r>
+        <w:rPr>
+          <w:rFonts w:ascii="Times New Roman" w:hAnsi="Times New Roman" w:cs="Times New Roman"/>
+          <w:sz w:val="24"/>
+          <w:szCs w:val="24"/>
+        </w:rPr>
+        <w:t xml:space="preserve">I do not have a good handle on </w:t>
+      </w:r>
+      <w:r>
+        <w:rPr>
+          <w:rFonts w:ascii="Times New Roman" w:hAnsi="Times New Roman" w:cs="Times New Roman"/>
+          <w:sz w:val="24"/>
+          <w:szCs w:val="24"/>
+        </w:rPr>
+        <w:t>JavaScript</w:t>
+      </w:r>
+      <w:r>
+        <w:rPr>
+          <w:rFonts w:ascii="Times New Roman" w:hAnsi="Times New Roman" w:cs="Times New Roman"/>
+          <w:sz w:val="24"/>
+          <w:szCs w:val="24"/>
+        </w:rPr>
+        <w:t xml:space="preserve">, </w:t>
+      </w:r>
+      <w:r>
+        <w:rPr>
+          <w:rFonts w:ascii="Times New Roman" w:hAnsi="Times New Roman" w:cs="Times New Roman"/>
+          <w:sz w:val="24"/>
+          <w:szCs w:val="24"/>
+        </w:rPr>
+        <w:t>yet</w:t>
+      </w:r>
+      <w:r>
+        <w:rPr>
+          <w:rFonts w:ascii="Times New Roman" w:hAnsi="Times New Roman" w:cs="Times New Roman"/>
+          <w:sz w:val="24"/>
+          <w:szCs w:val="24"/>
+        </w:rPr>
+        <w:t xml:space="preserve">, and hard coding for every item with bootstrap was time consuming. If I could go back, I would try to incorporate more </w:t>
+      </w:r>
+      <w:r>
+        <w:rPr>
+          <w:rFonts w:ascii="Times New Roman" w:hAnsi="Times New Roman" w:cs="Times New Roman"/>
+          <w:sz w:val="24"/>
+          <w:szCs w:val="24"/>
+        </w:rPr>
+        <w:t>JavaScript</w:t>
+      </w:r>
+      <w:r>
+        <w:rPr>
+          <w:rFonts w:ascii="Times New Roman" w:hAnsi="Times New Roman" w:cs="Times New Roman"/>
+          <w:sz w:val="24"/>
+          <w:szCs w:val="24"/>
+        </w:rPr>
+        <w:t xml:space="preserve"> in the project to save time with the actual data input and work on features instead. I also did not </w:t>
+      </w:r>
+      <w:r>
+        <w:rPr>
+          <w:rFonts w:ascii="Times New Roman" w:hAnsi="Times New Roman" w:cs="Times New Roman"/>
+          <w:sz w:val="24"/>
+          <w:szCs w:val="24"/>
+        </w:rPr>
+        <w:t xml:space="preserve">plan </w:t>
+      </w:r>
+      <w:r>
+        <w:rPr>
+          <w:rFonts w:ascii="Times New Roman" w:hAnsi="Times New Roman" w:cs="Times New Roman"/>
+          <w:sz w:val="24"/>
+          <w:szCs w:val="24"/>
+        </w:rPr>
+        <w:t>well the</w:t>
+      </w:r>
+      <w:r>
+        <w:rPr>
+          <w:rFonts w:ascii="Times New Roman" w:hAnsi="Times New Roman" w:cs="Times New Roman"/>
+          <w:sz w:val="24"/>
+          <w:szCs w:val="24"/>
+        </w:rPr>
+        <w:t xml:space="preserve"> </w:t>
+      </w:r>
+      <w:r>
+        <w:rPr>
+          <w:rFonts w:ascii="Times New Roman" w:hAnsi="Times New Roman" w:cs="Times New Roman"/>
+          <w:sz w:val="24"/>
+          <w:szCs w:val="24"/>
+        </w:rPr>
+        <w:t>scope</w:t>
+      </w:r>
+      <w:r>
+        <w:rPr>
+          <w:rFonts w:ascii="Times New Roman" w:hAnsi="Times New Roman" w:cs="Times New Roman"/>
+          <w:sz w:val="24"/>
+          <w:szCs w:val="24"/>
+        </w:rPr>
+        <w:t xml:space="preserve"> I could achieve in the given time frame of 2 weeks for coding. If I were </w:t>
+      </w:r>
+      <w:r>
+        <w:rPr>
+          <w:rFonts w:ascii="Times New Roman" w:hAnsi="Times New Roman" w:cs="Times New Roman"/>
           <w:sz w:val="24"/>
           <w:szCs w:val="24"/>
         </w:rPr>
         <w:lastRenderedPageBreak/>
-        <w:drawing>
-          <wp:inline distT="0" distB="0" distL="0" distR="0" wp14:anchorId="609AE4C4" wp14:editId="20495412">
-            <wp:extent cx="3970020" cy="3512789"/>
-            <wp:effectExtent l="0" t="0" r="0" b="0"/>
-            <wp:docPr id="22" name="Picture 22" descr="Graphical user interface, website&#10;&#10;Description automatically generated"/>
-            <wp:cNvGraphicFramePr>
-              <a:graphicFrameLocks xmlns:a="http://schemas.openxmlformats.org/drawingml/2006/main" noChangeAspect="1"/>
-            </wp:cNvGraphicFramePr>
-            <a:graphic xmlns:a="http://schemas.openxmlformats.org/drawingml/2006/main">
-              <a:graphicData uri="http://schemas.openxmlformats.org/drawingml/2006/picture">
-                <pic:pic xmlns:pic="http://schemas.openxmlformats.org/drawingml/2006/picture">
-                  <pic:nvPicPr>
-                    <pic:cNvPr id="22" name="Picture 22" descr="Graphical user interface, website&#10;&#10;Description automatically generated"/>
-                    <pic:cNvPicPr/>
-                  </pic:nvPicPr>
-                  <pic:blipFill>
-                    <a:blip r:embed="rId17">
-                      <a:extLst>
-                        <a:ext uri="{28A0092B-C50C-407E-A947-70E740481C1C}">
-                          <a14:useLocalDpi xmlns:a14="http://schemas.microsoft.com/office/drawing/2010/main" val="0"/>
-                        </a:ext>
-                      </a:extLst>
-                    </a:blip>
-                    <a:stretch>
-                      <a:fillRect/>
-                    </a:stretch>
-                  </pic:blipFill>
-                  <pic:spPr>
-                    <a:xfrm>
-                      <a:off x="0" y="0"/>
-                      <a:ext cx="4009664" cy="3547867"/>
-                    </a:xfrm>
-                    <a:prstGeom prst="rect">
-                      <a:avLst/>
-                    </a:prstGeom>
-                  </pic:spPr>
-                </pic:pic>
-              </a:graphicData>
-            </a:graphic>
-          </wp:inline>
-        </w:drawing>
-      </w:r>
-      <w:r>
-        <w:rPr>
-          <w:rFonts w:ascii="Times New Roman" w:hAnsi="Times New Roman" w:cs="Times New Roman"/>
-          <w:noProof/>
-          <w:sz w:val="24"/>
-          <w:szCs w:val="24"/>
-        </w:rPr>
-        <w:drawing>
-          <wp:inline distT="0" distB="0" distL="0" distR="0" wp14:anchorId="43916276" wp14:editId="29E981D5">
-            <wp:extent cx="1867161" cy="7582958"/>
-            <wp:effectExtent l="0" t="0" r="0" b="0"/>
-            <wp:docPr id="23" name="Picture 23" descr="Graphical user interface, application&#10;&#10;Description automatically generated"/>
-            <wp:cNvGraphicFramePr>
-              <a:graphicFrameLocks xmlns:a="http://schemas.openxmlformats.org/drawingml/2006/main" noChangeAspect="1"/>
-            </wp:cNvGraphicFramePr>
-            <a:graphic xmlns:a="http://schemas.openxmlformats.org/drawingml/2006/main">
-              <a:graphicData uri="http://schemas.openxmlformats.org/drawingml/2006/picture">
-                <pic:pic xmlns:pic="http://schemas.openxmlformats.org/drawingml/2006/picture">
-                  <pic:nvPicPr>
-                    <pic:cNvPr id="23" name="Picture 23" descr="Graphical user interface, application&#10;&#10;Description automatically generated"/>
-                    <pic:cNvPicPr/>
-                  </pic:nvPicPr>
-                  <pic:blipFill>
-                    <a:blip r:embed="rId18">
-                      <a:extLst>
-                        <a:ext uri="{28A0092B-C50C-407E-A947-70E740481C1C}">
-                          <a14:useLocalDpi xmlns:a14="http://schemas.microsoft.com/office/drawing/2010/main" val="0"/>
-                        </a:ext>
-                      </a:extLst>
-                    </a:blip>
-                    <a:stretch>
-                      <a:fillRect/>
-                    </a:stretch>
-                  </pic:blipFill>
-                  <pic:spPr>
-                    <a:xfrm>
-                      <a:off x="0" y="0"/>
-                      <a:ext cx="1867161" cy="7582958"/>
-                    </a:xfrm>
-                    <a:prstGeom prst="rect">
-                      <a:avLst/>
-                    </a:prstGeom>
-                  </pic:spPr>
-                </pic:pic>
-              </a:graphicData>
-            </a:graphic>
-          </wp:inline>
-        </w:drawing>
-      </w:r>
-    </w:p>
-    <w:p>
-      <w:pPr>
-        <w:pStyle w:val="NoSpacing"/>
-        <w:jc w:val="both"/>
-        <w:rPr>
-          <w:rFonts w:ascii="Times New Roman" w:hAnsi="Times New Roman" w:cs="Times New Roman"/>
-          <w:b/>
-          <w:bCs/>
-          <w:sz w:val="24"/>
-          <w:szCs w:val="24"/>
-        </w:rPr>
-      </w:pPr>
-    </w:p>
-    <w:p>
-      <w:pPr>
-        <w:pStyle w:val="NoSpacing"/>
-        <w:jc w:val="both"/>
-        <w:rPr>
-          <w:rFonts w:ascii="Times New Roman" w:hAnsi="Times New Roman" w:cs="Times New Roman"/>
-          <w:b/>
-          <w:bCs/>
-          <w:sz w:val="24"/>
-          <w:szCs w:val="24"/>
-        </w:rPr>
-      </w:pPr>
-    </w:p>
-    <w:p>
-      <w:pPr>
-        <w:pStyle w:val="NoSpacing"/>
-        <w:jc w:val="both"/>
-        <w:rPr>
-          <w:rFonts w:ascii="Times New Roman" w:hAnsi="Times New Roman" w:cs="Times New Roman"/>
-          <w:b/>
-          <w:bCs/>
-          <w:sz w:val="24"/>
-          <w:szCs w:val="24"/>
-        </w:rPr>
-      </w:pPr>
-    </w:p>
-    <w:p>
-      <w:pPr>
-        <w:pStyle w:val="NoSpacing"/>
-        <w:jc w:val="both"/>
-        <w:rPr>
-          <w:rFonts w:ascii="Times New Roman" w:hAnsi="Times New Roman" w:cs="Times New Roman"/>
-          <w:b/>
-          <w:bCs/>
-          <w:sz w:val="24"/>
-          <w:szCs w:val="24"/>
-        </w:rPr>
-      </w:pPr>
-      <w:r>
-        <w:rPr>
-          <w:rFonts w:ascii="Times New Roman" w:hAnsi="Times New Roman" w:cs="Times New Roman"/>
-          <w:b/>
-          <w:bCs/>
-          <w:sz w:val="24"/>
-          <w:szCs w:val="24"/>
-        </w:rPr>
-        <w:lastRenderedPageBreak/>
-        <w:t>3. Conclusions</w:t>
-      </w:r>
-    </w:p>
-    <w:p>
-      <w:pPr>
-        <w:pStyle w:val="NoSpacing"/>
-        <w:jc w:val="both"/>
-        <w:rPr>
-          <w:rFonts w:ascii="Times New Roman" w:hAnsi="Times New Roman" w:cs="Times New Roman"/>
-          <w:b/>
-          <w:bCs/>
-          <w:sz w:val="24"/>
-          <w:szCs w:val="24"/>
-        </w:rPr>
-      </w:pPr>
-      <w:r>
-        <w:rPr>
-          <w:rFonts w:ascii="Times New Roman" w:hAnsi="Times New Roman" w:cs="Times New Roman"/>
-          <w:b/>
-          <w:bCs/>
-          <w:sz w:val="24"/>
-          <w:szCs w:val="24"/>
-        </w:rPr>
-        <w:t>Discuss what you personally learned from your project.</w:t>
-      </w:r>
-      <w:r>
-        <w:rPr>
-          <w:rFonts w:ascii="Times New Roman" w:hAnsi="Times New Roman" w:cs="Times New Roman"/>
-          <w:b/>
-          <w:bCs/>
+        <w:t>to have more time, I would add the cart and payment pages. Th</w:t>
+      </w:r>
+      <w:r>
+        <w:rPr>
+          <w:rFonts w:ascii="Times New Roman" w:hAnsi="Times New Roman" w:cs="Times New Roman"/>
+          <w:sz w:val="24"/>
+          <w:szCs w:val="24"/>
+        </w:rPr>
+        <w:t>is entire</w:t>
+      </w:r>
+      <w:r>
+        <w:rPr>
+          <w:rFonts w:ascii="Times New Roman" w:hAnsi="Times New Roman" w:cs="Times New Roman"/>
+          <w:sz w:val="24"/>
+          <w:szCs w:val="24"/>
+        </w:rPr>
+        <w:t xml:space="preserve"> experience helped me to learn that a realistic timeframe and project prototype is important to establish</w:t>
+      </w:r>
+      <w:r>
+        <w:rPr>
+          <w:rFonts w:ascii="Times New Roman" w:hAnsi="Times New Roman" w:cs="Times New Roman"/>
+          <w:sz w:val="24"/>
+          <w:szCs w:val="24"/>
+        </w:rPr>
+        <w:t xml:space="preserve"> for a successful project</w:t>
+      </w:r>
+      <w:r>
+        <w:rPr>
+          <w:rFonts w:ascii="Times New Roman" w:hAnsi="Times New Roman" w:cs="Times New Roman"/>
+          <w:sz w:val="24"/>
+          <w:szCs w:val="24"/>
+        </w:rPr>
+        <w:t>. It also taught me that coding is an evolving process and changes need to be made continually to achieve the outcome y</w:t>
+      </w:r>
+      <w:r>
+        <w:rPr>
+          <w:rFonts w:ascii="Times New Roman" w:hAnsi="Times New Roman" w:cs="Times New Roman"/>
+          <w:sz w:val="24"/>
+          <w:szCs w:val="24"/>
+        </w:rPr>
+        <w:t>ou</w:t>
+      </w:r>
+      <w:r>
+        <w:rPr>
+          <w:rFonts w:ascii="Times New Roman" w:hAnsi="Times New Roman" w:cs="Times New Roman"/>
+          <w:sz w:val="24"/>
+          <w:szCs w:val="24"/>
+        </w:rPr>
+        <w:t xml:space="preserve"> desire. </w:t>
+      </w:r>
+      <w:r>
+        <w:rPr>
+          <w:rFonts w:ascii="Times New Roman" w:hAnsi="Times New Roman" w:cs="Times New Roman"/>
+          <w:sz w:val="24"/>
+          <w:szCs w:val="24"/>
+        </w:rPr>
+        <w:t xml:space="preserve">I had my husband assist me with the development of the wireframe so that I could simulate the environment of </w:t>
+      </w:r>
+      <w:r>
+        <w:rPr>
+          <w:rFonts w:ascii="Times New Roman" w:hAnsi="Times New Roman" w:cs="Times New Roman"/>
+          <w:sz w:val="24"/>
+          <w:szCs w:val="24"/>
+        </w:rPr>
+        <w:t xml:space="preserve">gathering actual </w:t>
+      </w:r>
+      <w:r>
+        <w:rPr>
+          <w:rFonts w:ascii="Times New Roman" w:hAnsi="Times New Roman" w:cs="Times New Roman"/>
+          <w:sz w:val="24"/>
+          <w:szCs w:val="24"/>
+        </w:rPr>
+        <w:t xml:space="preserve">client </w:t>
+      </w:r>
+      <w:r>
+        <w:rPr>
+          <w:rFonts w:ascii="Times New Roman" w:hAnsi="Times New Roman" w:cs="Times New Roman"/>
+          <w:sz w:val="24"/>
+          <w:szCs w:val="24"/>
+        </w:rPr>
+        <w:t>requirement</w:t>
+      </w:r>
+      <w:r>
+        <w:rPr>
+          <w:rFonts w:ascii="Times New Roman" w:hAnsi="Times New Roman" w:cs="Times New Roman"/>
+          <w:sz w:val="24"/>
+          <w:szCs w:val="24"/>
+        </w:rPr>
+        <w:t xml:space="preserve">s. He had some requirements that he wanted me to include in the </w:t>
+      </w:r>
+      <w:r>
+        <w:rPr>
+          <w:rFonts w:ascii="Times New Roman" w:hAnsi="Times New Roman" w:cs="Times New Roman"/>
+          <w:sz w:val="24"/>
+          <w:szCs w:val="24"/>
+        </w:rPr>
+        <w:t xml:space="preserve">wireframe. It helped me to communicate better with him and work around his needs to get the desired output which I think is very important while working with a client. </w:t>
+      </w:r>
+      <w:r>
+        <w:rPr>
+          <w:rFonts w:ascii="Times New Roman" w:hAnsi="Times New Roman" w:cs="Times New Roman"/>
+          <w:sz w:val="24"/>
+          <w:szCs w:val="24"/>
+        </w:rPr>
+        <w:t xml:space="preserve">The most important thing I learned from this project is that it is ok not to know everything. There are answers out there and you just need to be smart enough to find them! </w:t>
+      </w:r>
+      <w:r>
+        <w:rPr>
+          <w:rFonts w:ascii="Times New Roman" w:hAnsi="Times New Roman" w:cs="Times New Roman"/>
+          <w:sz w:val="24"/>
+          <w:szCs w:val="24"/>
+        </w:rPr>
+        <w:t xml:space="preserve">Overall, this project helped me to understand all the concepts we learned in class and put them to </w:t>
+      </w:r>
+      <w:r>
+        <w:rPr>
+          <w:rFonts w:ascii="Times New Roman" w:hAnsi="Times New Roman" w:cs="Times New Roman"/>
+          <w:sz w:val="24"/>
+          <w:szCs w:val="24"/>
+        </w:rPr>
+        <w:t>practice</w:t>
+      </w:r>
+      <w:r>
+        <w:rPr>
+          <w:rFonts w:ascii="Times New Roman" w:hAnsi="Times New Roman" w:cs="Times New Roman"/>
+          <w:sz w:val="24"/>
+          <w:szCs w:val="24"/>
+        </w:rPr>
+        <w:t xml:space="preserve">. It </w:t>
+      </w:r>
+      <w:r>
+        <w:rPr>
+          <w:rFonts w:ascii="Times New Roman" w:hAnsi="Times New Roman" w:cs="Times New Roman"/>
+          <w:sz w:val="24"/>
+          <w:szCs w:val="24"/>
+        </w:rPr>
+        <w:t>aided me in getting a deeper understanding of the different coding tools</w:t>
+      </w:r>
+      <w:r>
+        <w:rPr>
+          <w:rFonts w:ascii="Times New Roman" w:hAnsi="Times New Roman" w:cs="Times New Roman"/>
+          <w:sz w:val="24"/>
+          <w:szCs w:val="24"/>
+        </w:rPr>
+        <w:t xml:space="preserve"> because I personally lear</w:t>
+      </w:r>
+      <w:r>
+        <w:rPr>
+          <w:rFonts w:ascii="Times New Roman" w:hAnsi="Times New Roman" w:cs="Times New Roman"/>
+          <w:sz w:val="24"/>
+          <w:szCs w:val="24"/>
+        </w:rPr>
+        <w:t>n</w:t>
+      </w:r>
+      <w:r>
+        <w:rPr>
+          <w:rFonts w:ascii="Times New Roman" w:hAnsi="Times New Roman" w:cs="Times New Roman"/>
           <w:sz w:val="24"/>
           <w:szCs w:val="24"/>
         </w:rPr>
@@ -1422,18 +2926,86 @@
       <w:r>
         <w:rPr>
           <w:rFonts w:ascii="Times New Roman" w:hAnsi="Times New Roman" w:cs="Times New Roman"/>
-          <w:b/>
-          <w:bCs/>
-          <w:sz w:val="24"/>
-          <w:szCs w:val="24"/>
-        </w:rPr>
-        <w:t>Discuss the best features and the shortcomings of the project.</w:t>
-      </w:r>
-      <w:r>
-        <w:rPr>
-          <w:rFonts w:ascii="Times New Roman" w:hAnsi="Times New Roman" w:cs="Times New Roman"/>
-          <w:b/>
-          <w:bCs/>
+          <w:sz w:val="24"/>
+          <w:szCs w:val="24"/>
+        </w:rPr>
+        <w:t>by doing</w:t>
+      </w:r>
+      <w:r>
+        <w:rPr>
+          <w:rFonts w:ascii="Times New Roman" w:hAnsi="Times New Roman" w:cs="Times New Roman"/>
+          <w:sz w:val="24"/>
+          <w:szCs w:val="24"/>
+        </w:rPr>
+        <w:t>. I</w:t>
+      </w:r>
+      <w:r>
+        <w:rPr>
+          <w:rFonts w:ascii="Times New Roman" w:hAnsi="Times New Roman" w:cs="Times New Roman"/>
+          <w:sz w:val="24"/>
+          <w:szCs w:val="24"/>
+        </w:rPr>
+        <w:t xml:space="preserve"> have always</w:t>
+      </w:r>
+      <w:r>
+        <w:rPr>
+          <w:rFonts w:ascii="Times New Roman" w:hAnsi="Times New Roman" w:cs="Times New Roman"/>
+          <w:sz w:val="24"/>
+          <w:szCs w:val="24"/>
+        </w:rPr>
+        <w:t xml:space="preserve"> understood the content in class, however, </w:t>
+      </w:r>
+      <w:r>
+        <w:rPr>
+          <w:rFonts w:ascii="Times New Roman" w:hAnsi="Times New Roman" w:cs="Times New Roman"/>
+          <w:sz w:val="24"/>
+          <w:szCs w:val="24"/>
+        </w:rPr>
+        <w:t xml:space="preserve">I </w:t>
+      </w:r>
+      <w:r>
+        <w:rPr>
+          <w:rFonts w:ascii="Times New Roman" w:hAnsi="Times New Roman" w:cs="Times New Roman"/>
+          <w:sz w:val="24"/>
+          <w:szCs w:val="24"/>
+        </w:rPr>
+        <w:t>always doubted if I had it in me to do something from scratch. This project helped</w:t>
+      </w:r>
+      <w:r>
+        <w:rPr>
+          <w:rFonts w:ascii="Times New Roman" w:hAnsi="Times New Roman" w:cs="Times New Roman"/>
+          <w:sz w:val="24"/>
+          <w:szCs w:val="24"/>
+        </w:rPr>
+        <w:t xml:space="preserve"> to</w:t>
+      </w:r>
+      <w:r>
+        <w:rPr>
+          <w:rFonts w:ascii="Times New Roman" w:hAnsi="Times New Roman" w:cs="Times New Roman"/>
+          <w:sz w:val="24"/>
+          <w:szCs w:val="24"/>
+        </w:rPr>
+        <w:t xml:space="preserve"> reinforce that I can create </w:t>
+      </w:r>
+      <w:r>
+        <w:rPr>
+          <w:rFonts w:ascii="Times New Roman" w:hAnsi="Times New Roman" w:cs="Times New Roman"/>
+          <w:sz w:val="24"/>
+          <w:szCs w:val="24"/>
+        </w:rPr>
+        <w:t xml:space="preserve">a site from </w:t>
+      </w:r>
+      <w:r>
+        <w:rPr>
+          <w:rFonts w:ascii="Times New Roman" w:hAnsi="Times New Roman" w:cs="Times New Roman"/>
+          <w:sz w:val="24"/>
+          <w:szCs w:val="24"/>
+        </w:rPr>
+        <w:t>the ground up</w:t>
+      </w:r>
+      <w:r>
+        <w:rPr>
+          <w:rFonts w:ascii="Times New Roman" w:hAnsi="Times New Roman" w:cs="Times New Roman"/>
           <w:sz w:val="24"/>
           <w:szCs w:val="24"/>
         </w:rPr>
@@ -1442,223 +3014,26 @@
       <w:r>
         <w:rPr>
           <w:rFonts w:ascii="Times New Roman" w:hAnsi="Times New Roman" w:cs="Times New Roman"/>
-          <w:b/>
-          <w:bCs/>
-          <w:sz w:val="24"/>
-          <w:szCs w:val="24"/>
-        </w:rPr>
-        <w:t>Discuss any choices that you might have made differently, in hindsight after completing the project.</w:t>
-      </w:r>
-    </w:p>
-    <w:p>
-      <w:pPr>
-        <w:pStyle w:val="NoSpacing"/>
-        <w:jc w:val="both"/>
-        <w:rPr>
-          <w:rFonts w:ascii="Times New Roman" w:hAnsi="Times New Roman" w:cs="Times New Roman"/>
-          <w:sz w:val="24"/>
-          <w:szCs w:val="24"/>
-        </w:rPr>
-      </w:pPr>
-      <w:r>
-        <w:rPr>
-          <w:rFonts w:ascii="Times New Roman" w:hAnsi="Times New Roman" w:cs="Times New Roman"/>
-          <w:sz w:val="24"/>
-          <w:szCs w:val="24"/>
-        </w:rPr>
-        <w:t xml:space="preserve">The best feature of my project, according to me is the menu. It incorporates card, accordion and table all in one page. </w:t>
-      </w:r>
-      <w:r>
-        <w:rPr>
-          <w:rFonts w:ascii="Times New Roman" w:hAnsi="Times New Roman" w:cs="Times New Roman"/>
-          <w:sz w:val="24"/>
-          <w:szCs w:val="24"/>
-        </w:rPr>
-        <w:t xml:space="preserve">It is responsive and captures a lot of information without being too overwhelming for the user. </w:t>
-      </w:r>
-      <w:r>
-        <w:rPr>
-          <w:rFonts w:ascii="Times New Roman" w:hAnsi="Times New Roman" w:cs="Times New Roman"/>
-          <w:sz w:val="24"/>
-          <w:szCs w:val="24"/>
-        </w:rPr>
-        <w:t xml:space="preserve">I do not have a good handle on javascript, </w:t>
-      </w:r>
-      <w:r>
-        <w:rPr>
-          <w:rFonts w:ascii="Times New Roman" w:hAnsi="Times New Roman" w:cs="Times New Roman"/>
-          <w:sz w:val="24"/>
-          <w:szCs w:val="24"/>
-        </w:rPr>
-        <w:t>yet</w:t>
-      </w:r>
-      <w:r>
-        <w:rPr>
-          <w:rFonts w:ascii="Times New Roman" w:hAnsi="Times New Roman" w:cs="Times New Roman"/>
-          <w:sz w:val="24"/>
-          <w:szCs w:val="24"/>
-        </w:rPr>
-        <w:t xml:space="preserve">, and hard coding for every item with bootstrap was time consuming. If I could go back, I would try to incorporate more javascript in the project to save time with the actual data input and work on features instead. I also, did not </w:t>
-      </w:r>
-      <w:r>
-        <w:rPr>
-          <w:rFonts w:ascii="Times New Roman" w:hAnsi="Times New Roman" w:cs="Times New Roman"/>
-          <w:sz w:val="24"/>
-          <w:szCs w:val="24"/>
-        </w:rPr>
-        <w:t xml:space="preserve">plan </w:t>
-      </w:r>
-      <w:r>
-        <w:rPr>
-          <w:rFonts w:ascii="Times New Roman" w:hAnsi="Times New Roman" w:cs="Times New Roman"/>
-          <w:sz w:val="24"/>
-          <w:szCs w:val="24"/>
-        </w:rPr>
-        <w:t>well the</w:t>
-      </w:r>
-      <w:r>
-        <w:rPr>
-          <w:rFonts w:ascii="Times New Roman" w:hAnsi="Times New Roman" w:cs="Times New Roman"/>
-          <w:sz w:val="24"/>
-          <w:szCs w:val="24"/>
-        </w:rPr>
-        <w:t xml:space="preserve"> action</w:t>
-      </w:r>
-      <w:r>
-        <w:rPr>
-          <w:rFonts w:ascii="Times New Roman" w:hAnsi="Times New Roman" w:cs="Times New Roman"/>
-          <w:sz w:val="24"/>
-          <w:szCs w:val="24"/>
-        </w:rPr>
-        <w:t xml:space="preserve"> items I could achieve in the given time frame of 2 weeks for coding. If I were to have more time, I would add the cart and payment pages. Th</w:t>
-      </w:r>
-      <w:r>
-        <w:rPr>
-          <w:rFonts w:ascii="Times New Roman" w:hAnsi="Times New Roman" w:cs="Times New Roman"/>
-          <w:sz w:val="24"/>
-          <w:szCs w:val="24"/>
-        </w:rPr>
-        <w:t>is entire</w:t>
-      </w:r>
-      <w:r>
-        <w:rPr>
-          <w:rFonts w:ascii="Times New Roman" w:hAnsi="Times New Roman" w:cs="Times New Roman"/>
-          <w:sz w:val="24"/>
-          <w:szCs w:val="24"/>
-        </w:rPr>
-        <w:t xml:space="preserve"> experience helped me to learn that a realistic timeframe and project prototype is important to establish</w:t>
-      </w:r>
-      <w:r>
-        <w:rPr>
-          <w:rFonts w:ascii="Times New Roman" w:hAnsi="Times New Roman" w:cs="Times New Roman"/>
-          <w:sz w:val="24"/>
-          <w:szCs w:val="24"/>
-        </w:rPr>
-        <w:t xml:space="preserve"> for a successful project</w:t>
-      </w:r>
-      <w:r>
-        <w:rPr>
-          <w:rFonts w:ascii="Times New Roman" w:hAnsi="Times New Roman" w:cs="Times New Roman"/>
-          <w:sz w:val="24"/>
-          <w:szCs w:val="24"/>
-        </w:rPr>
-        <w:t xml:space="preserve">. It also taught me that coding is an evolving process and changes need to be made continually to achieve the outcome your client desires. </w:t>
-      </w:r>
-      <w:r>
-        <w:rPr>
-          <w:rFonts w:ascii="Times New Roman" w:hAnsi="Times New Roman" w:cs="Times New Roman"/>
-          <w:sz w:val="24"/>
-          <w:szCs w:val="24"/>
-        </w:rPr>
-        <w:t xml:space="preserve">I had my husband assist me with the development of the wireframe so that I could simulate the environment of client needs. He had some requirements that he wanted me to include in the </w:t>
-      </w:r>
-      <w:r>
-        <w:rPr>
-          <w:rFonts w:ascii="Times New Roman" w:hAnsi="Times New Roman" w:cs="Times New Roman"/>
-          <w:sz w:val="24"/>
-          <w:szCs w:val="24"/>
-        </w:rPr>
-        <w:t xml:space="preserve">wireframe. It helped me to communicate better with him and work around his needs to get the desired output which I think is very important while working with a client. </w:t>
-      </w:r>
-      <w:r>
-        <w:rPr>
-          <w:rFonts w:ascii="Times New Roman" w:hAnsi="Times New Roman" w:cs="Times New Roman"/>
-          <w:sz w:val="24"/>
-          <w:szCs w:val="24"/>
-        </w:rPr>
-        <w:t xml:space="preserve">The most important thing I learned from this project is that it is ok not to know everything. There are answers out there and you just need to be smart enough to find them! </w:t>
-      </w:r>
-      <w:r>
-        <w:rPr>
-          <w:rFonts w:ascii="Times New Roman" w:hAnsi="Times New Roman" w:cs="Times New Roman"/>
-          <w:sz w:val="24"/>
-          <w:szCs w:val="24"/>
-        </w:rPr>
-        <w:t xml:space="preserve">Overall, this project helped me to understand all the concepts we learned in class and put them to </w:t>
-      </w:r>
-      <w:r>
-        <w:rPr>
-          <w:rFonts w:ascii="Times New Roman" w:hAnsi="Times New Roman" w:cs="Times New Roman"/>
-          <w:sz w:val="24"/>
-          <w:szCs w:val="24"/>
-        </w:rPr>
-        <w:t>practice</w:t>
-      </w:r>
-      <w:r>
-        <w:rPr>
-          <w:rFonts w:ascii="Times New Roman" w:hAnsi="Times New Roman" w:cs="Times New Roman"/>
-          <w:sz w:val="24"/>
-          <w:szCs w:val="24"/>
-        </w:rPr>
-        <w:t xml:space="preserve">. It </w:t>
-      </w:r>
-      <w:r>
-        <w:rPr>
-          <w:rFonts w:ascii="Times New Roman" w:hAnsi="Times New Roman" w:cs="Times New Roman"/>
-          <w:sz w:val="24"/>
-          <w:szCs w:val="24"/>
-        </w:rPr>
-        <w:t>aided me in getting a deeper understanding of the different coding tools</w:t>
-      </w:r>
-      <w:r>
-        <w:rPr>
-          <w:rFonts w:ascii="Times New Roman" w:hAnsi="Times New Roman" w:cs="Times New Roman"/>
-          <w:sz w:val="24"/>
-          <w:szCs w:val="24"/>
-        </w:rPr>
-        <w:t xml:space="preserve"> because I personally learn by doing. I</w:t>
-      </w:r>
-      <w:r>
-        <w:rPr>
-          <w:rFonts w:ascii="Times New Roman" w:hAnsi="Times New Roman" w:cs="Times New Roman"/>
-          <w:sz w:val="24"/>
-          <w:szCs w:val="24"/>
-        </w:rPr>
-        <w:t xml:space="preserve"> have always</w:t>
-      </w:r>
-      <w:r>
-        <w:rPr>
-          <w:rFonts w:ascii="Times New Roman" w:hAnsi="Times New Roman" w:cs="Times New Roman"/>
-          <w:sz w:val="24"/>
-          <w:szCs w:val="24"/>
-        </w:rPr>
-        <w:t xml:space="preserve"> understood the content in class, however, always doubted if I had it in me to do something from scratch. This project helped</w:t>
-      </w:r>
-      <w:r>
-        <w:rPr>
-          <w:rFonts w:ascii="Times New Roman" w:hAnsi="Times New Roman" w:cs="Times New Roman"/>
-          <w:sz w:val="24"/>
-          <w:szCs w:val="24"/>
-        </w:rPr>
-        <w:t xml:space="preserve"> to</w:t>
-      </w:r>
-      <w:r>
-        <w:rPr>
-          <w:rFonts w:ascii="Times New Roman" w:hAnsi="Times New Roman" w:cs="Times New Roman"/>
-          <w:sz w:val="24"/>
-          <w:szCs w:val="24"/>
-        </w:rPr>
-        <w:t xml:space="preserve"> reinforce that I can create without being walked through every step. </w:t>
+          <w:sz w:val="24"/>
+          <w:szCs w:val="24"/>
+        </w:rPr>
+        <w:t xml:space="preserve">without being </w:t>
+      </w:r>
+      <w:r>
+        <w:rPr>
+          <w:rFonts w:ascii="Times New Roman" w:hAnsi="Times New Roman" w:cs="Times New Roman"/>
+          <w:sz w:val="24"/>
+          <w:szCs w:val="24"/>
+        </w:rPr>
+        <w:t>challenged</w:t>
+      </w:r>
+      <w:r>
+        <w:rPr>
+          <w:rFonts w:ascii="Times New Roman" w:hAnsi="Times New Roman" w:cs="Times New Roman"/>
+          <w:sz w:val="24"/>
+          <w:szCs w:val="24"/>
+        </w:rPr>
+        <w:t xml:space="preserve"> through every step. </w:t>
       </w:r>
     </w:p>
     <w:p>
@@ -2296,6 +3671,119 @@
     </w:lvl>
   </w:abstractNum>
   <w:abstractNum w:abstractNumId="4" w15:restartNumberingAfterBreak="0">
+    <w:nsid w:val="61497A9B"/>
+    <w:multiLevelType w:val="hybridMultilevel"/>
+    <w:tmpl w:val="ED2C4F3C"/>
+    <w:lvl w:ilvl="0" w:tplc="0B02C16C">
+      <w:start w:val="2"/>
+      <w:numFmt w:val="bullet"/>
+      <w:lvlText w:val=""/>
+      <w:lvlJc w:val="left"/>
+      <w:pPr>
+        <w:ind w:left="720" w:hanging="360"/>
+      </w:pPr>
+      <w:rPr>
+        <w:rFonts w:ascii="Symbol" w:eastAsiaTheme="minorHAnsi" w:hAnsi="Symbol" w:cs="Times New Roman" w:hint="default"/>
+      </w:rPr>
+    </w:lvl>
+    <w:lvl w:ilvl="1" w:tplc="04090003" w:tentative="1">
+      <w:start w:val="1"/>
+      <w:numFmt w:val="bullet"/>
+      <w:lvlText w:val="o"/>
+      <w:lvlJc w:val="left"/>
+      <w:pPr>
+        <w:ind w:left="1440" w:hanging="360"/>
+      </w:pPr>
+      <w:rPr>
+        <w:rFonts w:ascii="Courier New" w:hAnsi="Courier New" w:cs="Courier New" w:hint="default"/>
+      </w:rPr>
+    </w:lvl>
+    <w:lvl w:ilvl="2" w:tplc="04090005" w:tentative="1">
+      <w:start w:val="1"/>
+      <w:numFmt w:val="bullet"/>
+      <w:lvlText w:val=""/>
+      <w:lvlJc w:val="left"/>
+      <w:pPr>
+        <w:ind w:left="2160" w:hanging="360"/>
+      </w:pPr>
+      <w:rPr>
+        <w:rFonts w:ascii="Wingdings" w:hAnsi="Wingdings" w:hint="default"/>
+      </w:rPr>
+    </w:lvl>
+    <w:lvl w:ilvl="3" w:tplc="04090001" w:tentative="1">
+      <w:start w:val="1"/>
+      <w:numFmt w:val="bullet"/>
+      <w:lvlText w:val=""/>
+      <w:lvlJc w:val="left"/>
+      <w:pPr>
+        <w:ind w:left="2880" w:hanging="360"/>
+      </w:pPr>
+      <w:rPr>
+        <w:rFonts w:ascii="Symbol" w:hAnsi="Symbol" w:hint="default"/>
+      </w:rPr>
+    </w:lvl>
+    <w:lvl w:ilvl="4" w:tplc="04090003" w:tentative="1">
+      <w:start w:val="1"/>
+      <w:numFmt w:val="bullet"/>
+      <w:lvlText w:val="o"/>
+      <w:lvlJc w:val="left"/>
+      <w:pPr>
+        <w:ind w:left="3600" w:hanging="360"/>
+      </w:pPr>
+      <w:rPr>
+        <w:rFonts w:ascii="Courier New" w:hAnsi="Courier New" w:cs="Courier New" w:hint="default"/>
+      </w:rPr>
+    </w:lvl>
+    <w:lvl w:ilvl="5" w:tplc="04090005" w:tentative="1">
+      <w:start w:val="1"/>
+      <w:numFmt w:val="bullet"/>
+      <w:lvlText w:val=""/>
+      <w:lvlJc w:val="left"/>
+      <w:pPr>
+        <w:ind w:left="4320" w:hanging="360"/>
+      </w:pPr>
+      <w:rPr>
+        <w:rFonts w:ascii="Wingdings" w:hAnsi="Wingdings" w:hint="default"/>
+      </w:rPr>
+    </w:lvl>
+    <w:lvl w:ilvl="6" w:tplc="04090001" w:tentative="1">
+      <w:start w:val="1"/>
+      <w:numFmt w:val="bullet"/>
+      <w:lvlText w:val=""/>
+      <w:lvlJc w:val="left"/>
+      <w:pPr>
+        <w:ind w:left="5040" w:hanging="360"/>
+      </w:pPr>
+      <w:rPr>
+        <w:rFonts w:ascii="Symbol" w:hAnsi="Symbol" w:hint="default"/>
+      </w:rPr>
+    </w:lvl>
+    <w:lvl w:ilvl="7" w:tplc="04090003" w:tentative="1">
+      <w:start w:val="1"/>
+      <w:numFmt w:val="bullet"/>
+      <w:lvlText w:val="o"/>
+      <w:lvlJc w:val="left"/>
+      <w:pPr>
+        <w:ind w:left="5760" w:hanging="360"/>
+      </w:pPr>
+      <w:rPr>
+        <w:rFonts w:ascii="Courier New" w:hAnsi="Courier New" w:cs="Courier New" w:hint="default"/>
+      </w:rPr>
+    </w:lvl>
+    <w:lvl w:ilvl="8" w:tplc="04090005" w:tentative="1">
+      <w:start w:val="1"/>
+      <w:numFmt w:val="bullet"/>
+      <w:lvlText w:val=""/>
+      <w:lvlJc w:val="left"/>
+      <w:pPr>
+        <w:ind w:left="6480" w:hanging="360"/>
+      </w:pPr>
+      <w:rPr>
+        <w:rFonts w:ascii="Wingdings" w:hAnsi="Wingdings" w:hint="default"/>
+      </w:rPr>
+    </w:lvl>
+  </w:abstractNum>
+  <w:abstractNum w:abstractNumId="5" w15:restartNumberingAfterBreak="0">
     <w:nsid w:val="6B223CF8"/>
     <w:multiLevelType w:val="multilevel"/>
     <w:tmpl w:val="5B901EBE"/>
@@ -2444,7 +3932,7 @@
       </w:rPr>
     </w:lvl>
   </w:abstractNum>
-  <w:abstractNum w:abstractNumId="5" w15:restartNumberingAfterBreak="0">
+  <w:abstractNum w:abstractNumId="6" w15:restartNumberingAfterBreak="0">
     <w:nsid w:val="72212609"/>
     <w:multiLevelType w:val="multilevel"/>
     <w:tmpl w:val="C90EB40E"/>
@@ -2597,10 +4085,10 @@
     <w:abstractNumId w:val="0"/>
   </w:num>
   <w:num w:numId="2">
-    <w:abstractNumId w:val="4"/>
+    <w:abstractNumId w:val="5"/>
   </w:num>
   <w:num w:numId="3">
-    <w:abstractNumId w:val="5"/>
+    <w:abstractNumId w:val="6"/>
   </w:num>
   <w:num w:numId="4">
     <w:abstractNumId w:val="1"/>
@@ -2610,6 +4098,9 @@
   </w:num>
   <w:num w:numId="6">
     <w:abstractNumId w:val="2"/>
+  </w:num>
+  <w:num w:numId="7">
+    <w:abstractNumId w:val="4"/>
   </w:num>
 </w:numbering>
 </file>

</xml_diff>